<commit_message>
Manual y documentacion. Continuacion manual.
</commit_message>
<xml_diff>
--- a/manual y doc myevent/Manual de usuario My Event.docx
+++ b/manual y doc myevent/Manual de usuario My Event.docx
@@ -78,7 +78,7 @@
           <w:tab w:val="right" w:leader="dot" w:pos="8488"/>
         </w:tabs>
         <w:rPr>
-          <w:rFonts w:ascii="Arial Narrow" w:hAnsi="Arial Narrow"/>
+          <w:rFonts w:asciiTheme="minorHAnsi" w:hAnsiTheme="minorHAnsi"/>
           <w:b w:val="0"/>
           <w:noProof/>
           <w:color w:val="auto"/>
@@ -112,48 +112,41 @@
       </w:r>
       <w:r>
         <w:rPr>
-          <w:rFonts w:ascii="Arial Narrow" w:hAnsi="Arial Narrow"/>
           <w:noProof/>
         </w:rPr>
         <w:tab/>
       </w:r>
       <w:r>
         <w:rPr>
-          <w:rFonts w:ascii="Arial Narrow" w:hAnsi="Arial Narrow"/>
           <w:noProof/>
         </w:rPr>
         <w:fldChar w:fldCharType="begin"/>
       </w:r>
       <w:r>
         <w:rPr>
-          <w:rFonts w:ascii="Arial Narrow" w:hAnsi="Arial Narrow"/>
-          <w:noProof/>
-        </w:rPr>
-        <w:instrText xml:space="preserve"> PAGEREF _Toc293055100 \h </w:instrText>
-      </w:r>
-      <w:r>
-        <w:rPr>
-          <w:rFonts w:ascii="Arial Narrow" w:hAnsi="Arial Narrow"/>
-          <w:noProof/>
-        </w:rPr>
-      </w:r>
-      <w:r>
-        <w:rPr>
-          <w:rFonts w:ascii="Arial Narrow" w:hAnsi="Arial Narrow"/>
+          <w:noProof/>
+        </w:rPr>
+        <w:instrText xml:space="preserve"> PAGEREF _Toc293071490 \h </w:instrText>
+      </w:r>
+      <w:r>
+        <w:rPr>
+          <w:noProof/>
+        </w:rPr>
+      </w:r>
+      <w:r>
+        <w:rPr>
           <w:noProof/>
         </w:rPr>
         <w:fldChar w:fldCharType="separate"/>
       </w:r>
       <w:r>
         <w:rPr>
-          <w:rFonts w:ascii="Arial Narrow" w:hAnsi="Arial Narrow"/>
           <w:noProof/>
         </w:rPr>
         <w:t>3</w:t>
       </w:r>
       <w:r>
         <w:rPr>
-          <w:rFonts w:ascii="Arial Narrow" w:hAnsi="Arial Narrow"/>
           <w:noProof/>
         </w:rPr>
         <w:fldChar w:fldCharType="end"/>
@@ -166,7 +159,6 @@
           <w:tab w:val="right" w:leader="dot" w:pos="8488"/>
         </w:tabs>
         <w:rPr>
-          <w:rFonts w:ascii="Arial Narrow" w:hAnsi="Arial Narrow"/>
           <w:noProof/>
           <w:sz w:val="24"/>
           <w:szCs w:val="24"/>
@@ -182,48 +174,41 @@
       </w:r>
       <w:r>
         <w:rPr>
-          <w:rFonts w:ascii="Arial Narrow" w:hAnsi="Arial Narrow"/>
           <w:noProof/>
         </w:rPr>
         <w:tab/>
       </w:r>
       <w:r>
         <w:rPr>
-          <w:rFonts w:ascii="Arial Narrow" w:hAnsi="Arial Narrow"/>
           <w:noProof/>
         </w:rPr>
         <w:fldChar w:fldCharType="begin"/>
       </w:r>
       <w:r>
         <w:rPr>
-          <w:rFonts w:ascii="Arial Narrow" w:hAnsi="Arial Narrow"/>
-          <w:noProof/>
-        </w:rPr>
-        <w:instrText xml:space="preserve"> PAGEREF _Toc293055101 \h </w:instrText>
-      </w:r>
-      <w:r>
-        <w:rPr>
-          <w:rFonts w:ascii="Arial Narrow" w:hAnsi="Arial Narrow"/>
-          <w:noProof/>
-        </w:rPr>
-      </w:r>
-      <w:r>
-        <w:rPr>
-          <w:rFonts w:ascii="Arial Narrow" w:hAnsi="Arial Narrow"/>
+          <w:noProof/>
+        </w:rPr>
+        <w:instrText xml:space="preserve"> PAGEREF _Toc293071491 \h </w:instrText>
+      </w:r>
+      <w:r>
+        <w:rPr>
+          <w:noProof/>
+        </w:rPr>
+      </w:r>
+      <w:r>
+        <w:rPr>
           <w:noProof/>
         </w:rPr>
         <w:fldChar w:fldCharType="separate"/>
       </w:r>
       <w:r>
         <w:rPr>
-          <w:rFonts w:ascii="Arial Narrow" w:hAnsi="Arial Narrow"/>
           <w:noProof/>
         </w:rPr>
         <w:t>3</w:t>
       </w:r>
       <w:r>
         <w:rPr>
-          <w:rFonts w:ascii="Arial Narrow" w:hAnsi="Arial Narrow"/>
           <w:noProof/>
         </w:rPr>
         <w:fldChar w:fldCharType="end"/>
@@ -236,7 +221,6 @@
           <w:tab w:val="right" w:leader="dot" w:pos="8488"/>
         </w:tabs>
         <w:rPr>
-          <w:rFonts w:ascii="Arial Narrow" w:hAnsi="Arial Narrow"/>
           <w:noProof/>
           <w:sz w:val="24"/>
           <w:szCs w:val="24"/>
@@ -252,48 +236,41 @@
       </w:r>
       <w:r>
         <w:rPr>
-          <w:rFonts w:ascii="Arial Narrow" w:hAnsi="Arial Narrow"/>
           <w:noProof/>
         </w:rPr>
         <w:tab/>
       </w:r>
       <w:r>
         <w:rPr>
-          <w:rFonts w:ascii="Arial Narrow" w:hAnsi="Arial Narrow"/>
           <w:noProof/>
         </w:rPr>
         <w:fldChar w:fldCharType="begin"/>
       </w:r>
       <w:r>
         <w:rPr>
-          <w:rFonts w:ascii="Arial Narrow" w:hAnsi="Arial Narrow"/>
-          <w:noProof/>
-        </w:rPr>
-        <w:instrText xml:space="preserve"> PAGEREF _Toc293055102 \h </w:instrText>
-      </w:r>
-      <w:r>
-        <w:rPr>
-          <w:rFonts w:ascii="Arial Narrow" w:hAnsi="Arial Narrow"/>
-          <w:noProof/>
-        </w:rPr>
-      </w:r>
-      <w:r>
-        <w:rPr>
-          <w:rFonts w:ascii="Arial Narrow" w:hAnsi="Arial Narrow"/>
+          <w:noProof/>
+        </w:rPr>
+        <w:instrText xml:space="preserve"> PAGEREF _Toc293071492 \h </w:instrText>
+      </w:r>
+      <w:r>
+        <w:rPr>
+          <w:noProof/>
+        </w:rPr>
+      </w:r>
+      <w:r>
+        <w:rPr>
           <w:noProof/>
         </w:rPr>
         <w:fldChar w:fldCharType="separate"/>
       </w:r>
       <w:r>
         <w:rPr>
-          <w:rFonts w:ascii="Arial Narrow" w:hAnsi="Arial Narrow"/>
-          <w:noProof/>
-        </w:rPr>
-        <w:t>4</w:t>
-      </w:r>
-      <w:r>
-        <w:rPr>
-          <w:rFonts w:ascii="Arial Narrow" w:hAnsi="Arial Narrow"/>
+          <w:noProof/>
+        </w:rPr>
+        <w:t>3</w:t>
+      </w:r>
+      <w:r>
+        <w:rPr>
           <w:noProof/>
         </w:rPr>
         <w:fldChar w:fldCharType="end"/>
@@ -306,7 +283,6 @@
           <w:tab w:val="right" w:leader="dot" w:pos="8488"/>
         </w:tabs>
         <w:rPr>
-          <w:rFonts w:ascii="Arial Narrow" w:hAnsi="Arial Narrow"/>
           <w:noProof/>
           <w:sz w:val="24"/>
           <w:szCs w:val="24"/>
@@ -322,48 +298,41 @@
       </w:r>
       <w:r>
         <w:rPr>
-          <w:rFonts w:ascii="Arial Narrow" w:hAnsi="Arial Narrow"/>
           <w:noProof/>
         </w:rPr>
         <w:tab/>
       </w:r>
       <w:r>
         <w:rPr>
-          <w:rFonts w:ascii="Arial Narrow" w:hAnsi="Arial Narrow"/>
           <w:noProof/>
         </w:rPr>
         <w:fldChar w:fldCharType="begin"/>
       </w:r>
       <w:r>
         <w:rPr>
-          <w:rFonts w:ascii="Arial Narrow" w:hAnsi="Arial Narrow"/>
-          <w:noProof/>
-        </w:rPr>
-        <w:instrText xml:space="preserve"> PAGEREF _Toc293055103 \h </w:instrText>
-      </w:r>
-      <w:r>
-        <w:rPr>
-          <w:rFonts w:ascii="Arial Narrow" w:hAnsi="Arial Narrow"/>
-          <w:noProof/>
-        </w:rPr>
-      </w:r>
-      <w:r>
-        <w:rPr>
-          <w:rFonts w:ascii="Arial Narrow" w:hAnsi="Arial Narrow"/>
+          <w:noProof/>
+        </w:rPr>
+        <w:instrText xml:space="preserve"> PAGEREF _Toc293071493 \h </w:instrText>
+      </w:r>
+      <w:r>
+        <w:rPr>
+          <w:noProof/>
+        </w:rPr>
+      </w:r>
+      <w:r>
+        <w:rPr>
           <w:noProof/>
         </w:rPr>
         <w:fldChar w:fldCharType="separate"/>
       </w:r>
       <w:r>
         <w:rPr>
-          <w:rFonts w:ascii="Arial Narrow" w:hAnsi="Arial Narrow"/>
           <w:noProof/>
         </w:rPr>
         <w:t>4</w:t>
       </w:r>
       <w:r>
         <w:rPr>
-          <w:rFonts w:ascii="Arial Narrow" w:hAnsi="Arial Narrow"/>
           <w:noProof/>
         </w:rPr>
         <w:fldChar w:fldCharType="end"/>
@@ -376,7 +345,6 @@
           <w:tab w:val="right" w:leader="dot" w:pos="8488"/>
         </w:tabs>
         <w:rPr>
-          <w:rFonts w:ascii="Arial Narrow" w:hAnsi="Arial Narrow"/>
           <w:noProof/>
           <w:sz w:val="24"/>
           <w:szCs w:val="24"/>
@@ -392,48 +360,41 @@
       </w:r>
       <w:r>
         <w:rPr>
-          <w:rFonts w:ascii="Arial Narrow" w:hAnsi="Arial Narrow"/>
           <w:noProof/>
         </w:rPr>
         <w:tab/>
       </w:r>
       <w:r>
         <w:rPr>
-          <w:rFonts w:ascii="Arial Narrow" w:hAnsi="Arial Narrow"/>
           <w:noProof/>
         </w:rPr>
         <w:fldChar w:fldCharType="begin"/>
       </w:r>
       <w:r>
         <w:rPr>
-          <w:rFonts w:ascii="Arial Narrow" w:hAnsi="Arial Narrow"/>
-          <w:noProof/>
-        </w:rPr>
-        <w:instrText xml:space="preserve"> PAGEREF _Toc293055104 \h </w:instrText>
-      </w:r>
-      <w:r>
-        <w:rPr>
-          <w:rFonts w:ascii="Arial Narrow" w:hAnsi="Arial Narrow"/>
-          <w:noProof/>
-        </w:rPr>
-      </w:r>
-      <w:r>
-        <w:rPr>
-          <w:rFonts w:ascii="Arial Narrow" w:hAnsi="Arial Narrow"/>
+          <w:noProof/>
+        </w:rPr>
+        <w:instrText xml:space="preserve"> PAGEREF _Toc293071494 \h </w:instrText>
+      </w:r>
+      <w:r>
+        <w:rPr>
+          <w:noProof/>
+        </w:rPr>
+      </w:r>
+      <w:r>
+        <w:rPr>
           <w:noProof/>
         </w:rPr>
         <w:fldChar w:fldCharType="separate"/>
       </w:r>
       <w:r>
         <w:rPr>
-          <w:rFonts w:ascii="Arial Narrow" w:hAnsi="Arial Narrow"/>
           <w:noProof/>
         </w:rPr>
         <w:t>5</w:t>
       </w:r>
       <w:r>
         <w:rPr>
-          <w:rFonts w:ascii="Arial Narrow" w:hAnsi="Arial Narrow"/>
           <w:noProof/>
         </w:rPr>
         <w:fldChar w:fldCharType="end"/>
@@ -446,7 +407,6 @@
           <w:tab w:val="right" w:leader="dot" w:pos="8488"/>
         </w:tabs>
         <w:rPr>
-          <w:rFonts w:ascii="Arial Narrow" w:hAnsi="Arial Narrow"/>
           <w:noProof/>
           <w:sz w:val="24"/>
           <w:szCs w:val="24"/>
@@ -462,48 +422,41 @@
       </w:r>
       <w:r>
         <w:rPr>
-          <w:rFonts w:ascii="Arial Narrow" w:hAnsi="Arial Narrow"/>
           <w:noProof/>
         </w:rPr>
         <w:tab/>
       </w:r>
       <w:r>
         <w:rPr>
-          <w:rFonts w:ascii="Arial Narrow" w:hAnsi="Arial Narrow"/>
           <w:noProof/>
         </w:rPr>
         <w:fldChar w:fldCharType="begin"/>
       </w:r>
       <w:r>
         <w:rPr>
-          <w:rFonts w:ascii="Arial Narrow" w:hAnsi="Arial Narrow"/>
-          <w:noProof/>
-        </w:rPr>
-        <w:instrText xml:space="preserve"> PAGEREF _Toc293055105 \h </w:instrText>
-      </w:r>
-      <w:r>
-        <w:rPr>
-          <w:rFonts w:ascii="Arial Narrow" w:hAnsi="Arial Narrow"/>
-          <w:noProof/>
-        </w:rPr>
-      </w:r>
-      <w:r>
-        <w:rPr>
-          <w:rFonts w:ascii="Arial Narrow" w:hAnsi="Arial Narrow"/>
+          <w:noProof/>
+        </w:rPr>
+        <w:instrText xml:space="preserve"> PAGEREF _Toc293071495 \h </w:instrText>
+      </w:r>
+      <w:r>
+        <w:rPr>
+          <w:noProof/>
+        </w:rPr>
+      </w:r>
+      <w:r>
+        <w:rPr>
           <w:noProof/>
         </w:rPr>
         <w:fldChar w:fldCharType="separate"/>
       </w:r>
       <w:r>
         <w:rPr>
-          <w:rFonts w:ascii="Arial Narrow" w:hAnsi="Arial Narrow"/>
           <w:noProof/>
         </w:rPr>
         <w:t>6</w:t>
       </w:r>
       <w:r>
         <w:rPr>
-          <w:rFonts w:ascii="Arial Narrow" w:hAnsi="Arial Narrow"/>
           <w:noProof/>
         </w:rPr>
         <w:fldChar w:fldCharType="end"/>
@@ -516,7 +469,6 @@
           <w:tab w:val="right" w:leader="dot" w:pos="8488"/>
         </w:tabs>
         <w:rPr>
-          <w:rFonts w:ascii="Arial Narrow" w:hAnsi="Arial Narrow"/>
           <w:noProof/>
           <w:sz w:val="24"/>
           <w:szCs w:val="24"/>
@@ -532,48 +484,41 @@
       </w:r>
       <w:r>
         <w:rPr>
-          <w:rFonts w:ascii="Arial Narrow" w:hAnsi="Arial Narrow"/>
           <w:noProof/>
         </w:rPr>
         <w:tab/>
       </w:r>
       <w:r>
         <w:rPr>
-          <w:rFonts w:ascii="Arial Narrow" w:hAnsi="Arial Narrow"/>
           <w:noProof/>
         </w:rPr>
         <w:fldChar w:fldCharType="begin"/>
       </w:r>
       <w:r>
         <w:rPr>
-          <w:rFonts w:ascii="Arial Narrow" w:hAnsi="Arial Narrow"/>
-          <w:noProof/>
-        </w:rPr>
-        <w:instrText xml:space="preserve"> PAGEREF _Toc293055106 \h </w:instrText>
-      </w:r>
-      <w:r>
-        <w:rPr>
-          <w:rFonts w:ascii="Arial Narrow" w:hAnsi="Arial Narrow"/>
-          <w:noProof/>
-        </w:rPr>
-      </w:r>
-      <w:r>
-        <w:rPr>
-          <w:rFonts w:ascii="Arial Narrow" w:hAnsi="Arial Narrow"/>
+          <w:noProof/>
+        </w:rPr>
+        <w:instrText xml:space="preserve"> PAGEREF _Toc293071496 \h </w:instrText>
+      </w:r>
+      <w:r>
+        <w:rPr>
+          <w:noProof/>
+        </w:rPr>
+      </w:r>
+      <w:r>
+        <w:rPr>
           <w:noProof/>
         </w:rPr>
         <w:fldChar w:fldCharType="separate"/>
       </w:r>
       <w:r>
         <w:rPr>
-          <w:rFonts w:ascii="Arial Narrow" w:hAnsi="Arial Narrow"/>
           <w:noProof/>
         </w:rPr>
         <w:t>8</w:t>
       </w:r>
       <w:r>
         <w:rPr>
-          <w:rFonts w:ascii="Arial Narrow" w:hAnsi="Arial Narrow"/>
           <w:noProof/>
         </w:rPr>
         <w:fldChar w:fldCharType="end"/>
@@ -586,7 +531,7 @@
           <w:tab w:val="right" w:leader="dot" w:pos="8488"/>
         </w:tabs>
         <w:rPr>
-          <w:rFonts w:ascii="Arial Narrow" w:hAnsi="Arial Narrow"/>
+          <w:rFonts w:asciiTheme="minorHAnsi" w:hAnsiTheme="minorHAnsi"/>
           <w:b w:val="0"/>
           <w:noProof/>
           <w:color w:val="auto"/>
@@ -602,48 +547,41 @@
       </w:r>
       <w:r>
         <w:rPr>
-          <w:rFonts w:ascii="Arial Narrow" w:hAnsi="Arial Narrow"/>
           <w:noProof/>
         </w:rPr>
         <w:tab/>
       </w:r>
       <w:r>
         <w:rPr>
-          <w:rFonts w:ascii="Arial Narrow" w:hAnsi="Arial Narrow"/>
           <w:noProof/>
         </w:rPr>
         <w:fldChar w:fldCharType="begin"/>
       </w:r>
       <w:r>
         <w:rPr>
-          <w:rFonts w:ascii="Arial Narrow" w:hAnsi="Arial Narrow"/>
-          <w:noProof/>
-        </w:rPr>
-        <w:instrText xml:space="preserve"> PAGEREF _Toc293055107 \h </w:instrText>
-      </w:r>
-      <w:r>
-        <w:rPr>
-          <w:rFonts w:ascii="Arial Narrow" w:hAnsi="Arial Narrow"/>
-          <w:noProof/>
-        </w:rPr>
-      </w:r>
-      <w:r>
-        <w:rPr>
-          <w:rFonts w:ascii="Arial Narrow" w:hAnsi="Arial Narrow"/>
+          <w:noProof/>
+        </w:rPr>
+        <w:instrText xml:space="preserve"> PAGEREF _Toc293071497 \h </w:instrText>
+      </w:r>
+      <w:r>
+        <w:rPr>
+          <w:noProof/>
+        </w:rPr>
+      </w:r>
+      <w:r>
+        <w:rPr>
           <w:noProof/>
         </w:rPr>
         <w:fldChar w:fldCharType="separate"/>
       </w:r>
       <w:r>
         <w:rPr>
-          <w:rFonts w:ascii="Arial Narrow" w:hAnsi="Arial Narrow"/>
           <w:noProof/>
         </w:rPr>
         <w:t>8</w:t>
       </w:r>
       <w:r>
         <w:rPr>
-          <w:rFonts w:ascii="Arial Narrow" w:hAnsi="Arial Narrow"/>
           <w:noProof/>
         </w:rPr>
         <w:fldChar w:fldCharType="end"/>
@@ -656,7 +594,6 @@
           <w:tab w:val="right" w:leader="dot" w:pos="8488"/>
         </w:tabs>
         <w:rPr>
-          <w:rFonts w:ascii="Arial Narrow" w:hAnsi="Arial Narrow"/>
           <w:noProof/>
           <w:sz w:val="24"/>
           <w:szCs w:val="24"/>
@@ -672,48 +609,41 @@
       </w:r>
       <w:r>
         <w:rPr>
-          <w:rFonts w:ascii="Arial Narrow" w:hAnsi="Arial Narrow"/>
           <w:noProof/>
         </w:rPr>
         <w:tab/>
       </w:r>
       <w:r>
         <w:rPr>
-          <w:rFonts w:ascii="Arial Narrow" w:hAnsi="Arial Narrow"/>
           <w:noProof/>
         </w:rPr>
         <w:fldChar w:fldCharType="begin"/>
       </w:r>
       <w:r>
         <w:rPr>
-          <w:rFonts w:ascii="Arial Narrow" w:hAnsi="Arial Narrow"/>
-          <w:noProof/>
-        </w:rPr>
-        <w:instrText xml:space="preserve"> PAGEREF _Toc293055108 \h </w:instrText>
-      </w:r>
-      <w:r>
-        <w:rPr>
-          <w:rFonts w:ascii="Arial Narrow" w:hAnsi="Arial Narrow"/>
-          <w:noProof/>
-        </w:rPr>
-      </w:r>
-      <w:r>
-        <w:rPr>
-          <w:rFonts w:ascii="Arial Narrow" w:hAnsi="Arial Narrow"/>
+          <w:noProof/>
+        </w:rPr>
+        <w:instrText xml:space="preserve"> PAGEREF _Toc293071498 \h </w:instrText>
+      </w:r>
+      <w:r>
+        <w:rPr>
+          <w:noProof/>
+        </w:rPr>
+      </w:r>
+      <w:r>
+        <w:rPr>
           <w:noProof/>
         </w:rPr>
         <w:fldChar w:fldCharType="separate"/>
       </w:r>
       <w:r>
         <w:rPr>
-          <w:rFonts w:ascii="Arial Narrow" w:hAnsi="Arial Narrow"/>
           <w:noProof/>
         </w:rPr>
         <w:t>8</w:t>
       </w:r>
       <w:r>
         <w:rPr>
-          <w:rFonts w:ascii="Arial Narrow" w:hAnsi="Arial Narrow"/>
           <w:noProof/>
         </w:rPr>
         <w:fldChar w:fldCharType="end"/>
@@ -726,7 +656,6 @@
           <w:tab w:val="right" w:leader="dot" w:pos="8488"/>
         </w:tabs>
         <w:rPr>
-          <w:rFonts w:ascii="Arial Narrow" w:hAnsi="Arial Narrow"/>
           <w:noProof/>
           <w:sz w:val="24"/>
           <w:szCs w:val="24"/>
@@ -742,48 +671,41 @@
       </w:r>
       <w:r>
         <w:rPr>
-          <w:rFonts w:ascii="Arial Narrow" w:hAnsi="Arial Narrow"/>
           <w:noProof/>
         </w:rPr>
         <w:tab/>
       </w:r>
       <w:r>
         <w:rPr>
-          <w:rFonts w:ascii="Arial Narrow" w:hAnsi="Arial Narrow"/>
           <w:noProof/>
         </w:rPr>
         <w:fldChar w:fldCharType="begin"/>
       </w:r>
       <w:r>
         <w:rPr>
-          <w:rFonts w:ascii="Arial Narrow" w:hAnsi="Arial Narrow"/>
-          <w:noProof/>
-        </w:rPr>
-        <w:instrText xml:space="preserve"> PAGEREF _Toc293055109 \h </w:instrText>
-      </w:r>
-      <w:r>
-        <w:rPr>
-          <w:rFonts w:ascii="Arial Narrow" w:hAnsi="Arial Narrow"/>
-          <w:noProof/>
-        </w:rPr>
-      </w:r>
-      <w:r>
-        <w:rPr>
-          <w:rFonts w:ascii="Arial Narrow" w:hAnsi="Arial Narrow"/>
+          <w:noProof/>
+        </w:rPr>
+        <w:instrText xml:space="preserve"> PAGEREF _Toc293071499 \h </w:instrText>
+      </w:r>
+      <w:r>
+        <w:rPr>
+          <w:noProof/>
+        </w:rPr>
+      </w:r>
+      <w:r>
+        <w:rPr>
           <w:noProof/>
         </w:rPr>
         <w:fldChar w:fldCharType="separate"/>
       </w:r>
       <w:r>
         <w:rPr>
-          <w:rFonts w:ascii="Arial Narrow" w:hAnsi="Arial Narrow"/>
           <w:noProof/>
         </w:rPr>
         <w:t>9</w:t>
       </w:r>
       <w:r>
         <w:rPr>
-          <w:rFonts w:ascii="Arial Narrow" w:hAnsi="Arial Narrow"/>
           <w:noProof/>
         </w:rPr>
         <w:fldChar w:fldCharType="end"/>
@@ -796,7 +718,6 @@
           <w:tab w:val="right" w:leader="dot" w:pos="8488"/>
         </w:tabs>
         <w:rPr>
-          <w:rFonts w:ascii="Arial Narrow" w:hAnsi="Arial Narrow"/>
           <w:noProof/>
           <w:sz w:val="24"/>
           <w:szCs w:val="24"/>
@@ -812,48 +733,41 @@
       </w:r>
       <w:r>
         <w:rPr>
-          <w:rFonts w:ascii="Arial Narrow" w:hAnsi="Arial Narrow"/>
           <w:noProof/>
         </w:rPr>
         <w:tab/>
       </w:r>
       <w:r>
         <w:rPr>
-          <w:rFonts w:ascii="Arial Narrow" w:hAnsi="Arial Narrow"/>
           <w:noProof/>
         </w:rPr>
         <w:fldChar w:fldCharType="begin"/>
       </w:r>
       <w:r>
         <w:rPr>
-          <w:rFonts w:ascii="Arial Narrow" w:hAnsi="Arial Narrow"/>
-          <w:noProof/>
-        </w:rPr>
-        <w:instrText xml:space="preserve"> PAGEREF _Toc293055110 \h </w:instrText>
-      </w:r>
-      <w:r>
-        <w:rPr>
-          <w:rFonts w:ascii="Arial Narrow" w:hAnsi="Arial Narrow"/>
-          <w:noProof/>
-        </w:rPr>
-      </w:r>
-      <w:r>
-        <w:rPr>
-          <w:rFonts w:ascii="Arial Narrow" w:hAnsi="Arial Narrow"/>
+          <w:noProof/>
+        </w:rPr>
+        <w:instrText xml:space="preserve"> PAGEREF _Toc293071500 \h </w:instrText>
+      </w:r>
+      <w:r>
+        <w:rPr>
+          <w:noProof/>
+        </w:rPr>
+      </w:r>
+      <w:r>
+        <w:rPr>
           <w:noProof/>
         </w:rPr>
         <w:fldChar w:fldCharType="separate"/>
       </w:r>
       <w:r>
         <w:rPr>
-          <w:rFonts w:ascii="Arial Narrow" w:hAnsi="Arial Narrow"/>
           <w:noProof/>
         </w:rPr>
         <w:t>10</w:t>
       </w:r>
       <w:r>
         <w:rPr>
-          <w:rFonts w:ascii="Arial Narrow" w:hAnsi="Arial Narrow"/>
           <w:noProof/>
         </w:rPr>
         <w:fldChar w:fldCharType="end"/>
@@ -866,7 +780,6 @@
           <w:tab w:val="right" w:leader="dot" w:pos="8488"/>
         </w:tabs>
         <w:rPr>
-          <w:rFonts w:ascii="Arial Narrow" w:hAnsi="Arial Narrow"/>
           <w:noProof/>
           <w:sz w:val="24"/>
           <w:szCs w:val="24"/>
@@ -882,48 +795,41 @@
       </w:r>
       <w:r>
         <w:rPr>
-          <w:rFonts w:ascii="Arial Narrow" w:hAnsi="Arial Narrow"/>
           <w:noProof/>
         </w:rPr>
         <w:tab/>
       </w:r>
       <w:r>
         <w:rPr>
-          <w:rFonts w:ascii="Arial Narrow" w:hAnsi="Arial Narrow"/>
           <w:noProof/>
         </w:rPr>
         <w:fldChar w:fldCharType="begin"/>
       </w:r>
       <w:r>
         <w:rPr>
-          <w:rFonts w:ascii="Arial Narrow" w:hAnsi="Arial Narrow"/>
-          <w:noProof/>
-        </w:rPr>
-        <w:instrText xml:space="preserve"> PAGEREF _Toc293055111 \h </w:instrText>
-      </w:r>
-      <w:r>
-        <w:rPr>
-          <w:rFonts w:ascii="Arial Narrow" w:hAnsi="Arial Narrow"/>
-          <w:noProof/>
-        </w:rPr>
-      </w:r>
-      <w:r>
-        <w:rPr>
-          <w:rFonts w:ascii="Arial Narrow" w:hAnsi="Arial Narrow"/>
+          <w:noProof/>
+        </w:rPr>
+        <w:instrText xml:space="preserve"> PAGEREF _Toc293071501 \h </w:instrText>
+      </w:r>
+      <w:r>
+        <w:rPr>
+          <w:noProof/>
+        </w:rPr>
+      </w:r>
+      <w:r>
+        <w:rPr>
           <w:noProof/>
         </w:rPr>
         <w:fldChar w:fldCharType="separate"/>
       </w:r>
       <w:r>
         <w:rPr>
-          <w:rFonts w:ascii="Arial Narrow" w:hAnsi="Arial Narrow"/>
           <w:noProof/>
         </w:rPr>
         <w:t>11</w:t>
       </w:r>
       <w:r>
         <w:rPr>
-          <w:rFonts w:ascii="Arial Narrow" w:hAnsi="Arial Narrow"/>
           <w:noProof/>
         </w:rPr>
         <w:fldChar w:fldCharType="end"/>
@@ -936,7 +842,6 @@
           <w:tab w:val="right" w:leader="dot" w:pos="8488"/>
         </w:tabs>
         <w:rPr>
-          <w:rFonts w:ascii="Arial Narrow" w:hAnsi="Arial Narrow"/>
           <w:noProof/>
           <w:sz w:val="24"/>
           <w:szCs w:val="24"/>
@@ -952,48 +857,41 @@
       </w:r>
       <w:r>
         <w:rPr>
-          <w:rFonts w:ascii="Arial Narrow" w:hAnsi="Arial Narrow"/>
           <w:noProof/>
         </w:rPr>
         <w:tab/>
       </w:r>
       <w:r>
         <w:rPr>
-          <w:rFonts w:ascii="Arial Narrow" w:hAnsi="Arial Narrow"/>
           <w:noProof/>
         </w:rPr>
         <w:fldChar w:fldCharType="begin"/>
       </w:r>
       <w:r>
         <w:rPr>
-          <w:rFonts w:ascii="Arial Narrow" w:hAnsi="Arial Narrow"/>
-          <w:noProof/>
-        </w:rPr>
-        <w:instrText xml:space="preserve"> PAGEREF _Toc293055112 \h </w:instrText>
-      </w:r>
-      <w:r>
-        <w:rPr>
-          <w:rFonts w:ascii="Arial Narrow" w:hAnsi="Arial Narrow"/>
-          <w:noProof/>
-        </w:rPr>
-      </w:r>
-      <w:r>
-        <w:rPr>
-          <w:rFonts w:ascii="Arial Narrow" w:hAnsi="Arial Narrow"/>
+          <w:noProof/>
+        </w:rPr>
+        <w:instrText xml:space="preserve"> PAGEREF _Toc293071502 \h </w:instrText>
+      </w:r>
+      <w:r>
+        <w:rPr>
+          <w:noProof/>
+        </w:rPr>
+      </w:r>
+      <w:r>
+        <w:rPr>
           <w:noProof/>
         </w:rPr>
         <w:fldChar w:fldCharType="separate"/>
       </w:r>
       <w:r>
         <w:rPr>
-          <w:rFonts w:ascii="Arial Narrow" w:hAnsi="Arial Narrow"/>
           <w:noProof/>
         </w:rPr>
         <w:t>11</w:t>
       </w:r>
       <w:r>
         <w:rPr>
-          <w:rFonts w:ascii="Arial Narrow" w:hAnsi="Arial Narrow"/>
           <w:noProof/>
         </w:rPr>
         <w:fldChar w:fldCharType="end"/>
@@ -1006,7 +904,6 @@
           <w:tab w:val="right" w:leader="dot" w:pos="8488"/>
         </w:tabs>
         <w:rPr>
-          <w:rFonts w:ascii="Arial Narrow" w:hAnsi="Arial Narrow"/>
           <w:noProof/>
           <w:sz w:val="24"/>
           <w:szCs w:val="24"/>
@@ -1022,48 +919,41 @@
       </w:r>
       <w:r>
         <w:rPr>
-          <w:rFonts w:ascii="Arial Narrow" w:hAnsi="Arial Narrow"/>
           <w:noProof/>
         </w:rPr>
         <w:tab/>
       </w:r>
       <w:r>
         <w:rPr>
-          <w:rFonts w:ascii="Arial Narrow" w:hAnsi="Arial Narrow"/>
           <w:noProof/>
         </w:rPr>
         <w:fldChar w:fldCharType="begin"/>
       </w:r>
       <w:r>
         <w:rPr>
-          <w:rFonts w:ascii="Arial Narrow" w:hAnsi="Arial Narrow"/>
-          <w:noProof/>
-        </w:rPr>
-        <w:instrText xml:space="preserve"> PAGEREF _Toc293055113 \h </w:instrText>
-      </w:r>
-      <w:r>
-        <w:rPr>
-          <w:rFonts w:ascii="Arial Narrow" w:hAnsi="Arial Narrow"/>
-          <w:noProof/>
-        </w:rPr>
-      </w:r>
-      <w:r>
-        <w:rPr>
-          <w:rFonts w:ascii="Arial Narrow" w:hAnsi="Arial Narrow"/>
+          <w:noProof/>
+        </w:rPr>
+        <w:instrText xml:space="preserve"> PAGEREF _Toc293071503 \h </w:instrText>
+      </w:r>
+      <w:r>
+        <w:rPr>
+          <w:noProof/>
+        </w:rPr>
+      </w:r>
+      <w:r>
+        <w:rPr>
           <w:noProof/>
         </w:rPr>
         <w:fldChar w:fldCharType="separate"/>
       </w:r>
       <w:r>
         <w:rPr>
-          <w:rFonts w:ascii="Arial Narrow" w:hAnsi="Arial Narrow"/>
-          <w:noProof/>
-        </w:rPr>
-        <w:t>11</w:t>
-      </w:r>
-      <w:r>
-        <w:rPr>
-          <w:rFonts w:ascii="Arial Narrow" w:hAnsi="Arial Narrow"/>
+          <w:noProof/>
+        </w:rPr>
+        <w:t>12</w:t>
+      </w:r>
+      <w:r>
+        <w:rPr>
           <w:noProof/>
         </w:rPr>
         <w:fldChar w:fldCharType="end"/>
@@ -1076,7 +966,6 @@
           <w:tab w:val="right" w:leader="dot" w:pos="8488"/>
         </w:tabs>
         <w:rPr>
-          <w:rFonts w:ascii="Arial Narrow" w:hAnsi="Arial Narrow"/>
           <w:noProof/>
           <w:sz w:val="24"/>
           <w:szCs w:val="24"/>
@@ -1092,48 +981,41 @@
       </w:r>
       <w:r>
         <w:rPr>
-          <w:rFonts w:ascii="Arial Narrow" w:hAnsi="Arial Narrow"/>
           <w:noProof/>
         </w:rPr>
         <w:tab/>
       </w:r>
       <w:r>
         <w:rPr>
-          <w:rFonts w:ascii="Arial Narrow" w:hAnsi="Arial Narrow"/>
           <w:noProof/>
         </w:rPr>
         <w:fldChar w:fldCharType="begin"/>
       </w:r>
       <w:r>
         <w:rPr>
-          <w:rFonts w:ascii="Arial Narrow" w:hAnsi="Arial Narrow"/>
-          <w:noProof/>
-        </w:rPr>
-        <w:instrText xml:space="preserve"> PAGEREF _Toc293055114 \h </w:instrText>
-      </w:r>
-      <w:r>
-        <w:rPr>
-          <w:rFonts w:ascii="Arial Narrow" w:hAnsi="Arial Narrow"/>
-          <w:noProof/>
-        </w:rPr>
-      </w:r>
-      <w:r>
-        <w:rPr>
-          <w:rFonts w:ascii="Arial Narrow" w:hAnsi="Arial Narrow"/>
+          <w:noProof/>
+        </w:rPr>
+        <w:instrText xml:space="preserve"> PAGEREF _Toc293071504 \h </w:instrText>
+      </w:r>
+      <w:r>
+        <w:rPr>
+          <w:noProof/>
+        </w:rPr>
+      </w:r>
+      <w:r>
+        <w:rPr>
           <w:noProof/>
         </w:rPr>
         <w:fldChar w:fldCharType="separate"/>
       </w:r>
       <w:r>
         <w:rPr>
-          <w:rFonts w:ascii="Arial Narrow" w:hAnsi="Arial Narrow"/>
-          <w:noProof/>
-        </w:rPr>
-        <w:t>11</w:t>
-      </w:r>
-      <w:r>
-        <w:rPr>
-          <w:rFonts w:ascii="Arial Narrow" w:hAnsi="Arial Narrow"/>
+          <w:noProof/>
+        </w:rPr>
+        <w:t>14</w:t>
+      </w:r>
+      <w:r>
+        <w:rPr>
           <w:noProof/>
         </w:rPr>
         <w:fldChar w:fldCharType="end"/>
@@ -1146,7 +1028,7 @@
           <w:tab w:val="right" w:leader="dot" w:pos="8488"/>
         </w:tabs>
         <w:rPr>
-          <w:rFonts w:ascii="Arial Narrow" w:hAnsi="Arial Narrow"/>
+          <w:rFonts w:asciiTheme="minorHAnsi" w:hAnsiTheme="minorHAnsi"/>
           <w:b w:val="0"/>
           <w:noProof/>
           <w:color w:val="auto"/>
@@ -1162,48 +1044,41 @@
       </w:r>
       <w:r>
         <w:rPr>
-          <w:rFonts w:ascii="Arial Narrow" w:hAnsi="Arial Narrow"/>
           <w:noProof/>
         </w:rPr>
         <w:tab/>
       </w:r>
       <w:r>
         <w:rPr>
-          <w:rFonts w:ascii="Arial Narrow" w:hAnsi="Arial Narrow"/>
           <w:noProof/>
         </w:rPr>
         <w:fldChar w:fldCharType="begin"/>
       </w:r>
       <w:r>
         <w:rPr>
-          <w:rFonts w:ascii="Arial Narrow" w:hAnsi="Arial Narrow"/>
-          <w:noProof/>
-        </w:rPr>
-        <w:instrText xml:space="preserve"> PAGEREF _Toc293055115 \h </w:instrText>
-      </w:r>
-      <w:r>
-        <w:rPr>
-          <w:rFonts w:ascii="Arial Narrow" w:hAnsi="Arial Narrow"/>
-          <w:noProof/>
-        </w:rPr>
-      </w:r>
-      <w:r>
-        <w:rPr>
-          <w:rFonts w:ascii="Arial Narrow" w:hAnsi="Arial Narrow"/>
+          <w:noProof/>
+        </w:rPr>
+        <w:instrText xml:space="preserve"> PAGEREF _Toc293071505 \h </w:instrText>
+      </w:r>
+      <w:r>
+        <w:rPr>
+          <w:noProof/>
+        </w:rPr>
+      </w:r>
+      <w:r>
+        <w:rPr>
           <w:noProof/>
         </w:rPr>
         <w:fldChar w:fldCharType="separate"/>
       </w:r>
       <w:r>
         <w:rPr>
-          <w:rFonts w:ascii="Arial Narrow" w:hAnsi="Arial Narrow"/>
-          <w:noProof/>
-        </w:rPr>
-        <w:t>11</w:t>
-      </w:r>
-      <w:r>
-        <w:rPr>
-          <w:rFonts w:ascii="Arial Narrow" w:hAnsi="Arial Narrow"/>
+          <w:noProof/>
+        </w:rPr>
+        <w:t>14</w:t>
+      </w:r>
+      <w:r>
+        <w:rPr>
           <w:noProof/>
         </w:rPr>
         <w:fldChar w:fldCharType="end"/>
@@ -1216,7 +1091,6 @@
           <w:tab w:val="right" w:leader="dot" w:pos="8488"/>
         </w:tabs>
         <w:rPr>
-          <w:rFonts w:ascii="Arial Narrow" w:hAnsi="Arial Narrow"/>
           <w:noProof/>
           <w:sz w:val="24"/>
           <w:szCs w:val="24"/>
@@ -1232,48 +1106,41 @@
       </w:r>
       <w:r>
         <w:rPr>
-          <w:rFonts w:ascii="Arial Narrow" w:hAnsi="Arial Narrow"/>
           <w:noProof/>
         </w:rPr>
         <w:tab/>
       </w:r>
       <w:r>
         <w:rPr>
-          <w:rFonts w:ascii="Arial Narrow" w:hAnsi="Arial Narrow"/>
           <w:noProof/>
         </w:rPr>
         <w:fldChar w:fldCharType="begin"/>
       </w:r>
       <w:r>
         <w:rPr>
-          <w:rFonts w:ascii="Arial Narrow" w:hAnsi="Arial Narrow"/>
-          <w:noProof/>
-        </w:rPr>
-        <w:instrText xml:space="preserve"> PAGEREF _Toc293055116 \h </w:instrText>
-      </w:r>
-      <w:r>
-        <w:rPr>
-          <w:rFonts w:ascii="Arial Narrow" w:hAnsi="Arial Narrow"/>
-          <w:noProof/>
-        </w:rPr>
-      </w:r>
-      <w:r>
-        <w:rPr>
-          <w:rFonts w:ascii="Arial Narrow" w:hAnsi="Arial Narrow"/>
+          <w:noProof/>
+        </w:rPr>
+        <w:instrText xml:space="preserve"> PAGEREF _Toc293071506 \h </w:instrText>
+      </w:r>
+      <w:r>
+        <w:rPr>
+          <w:noProof/>
+        </w:rPr>
+      </w:r>
+      <w:r>
+        <w:rPr>
           <w:noProof/>
         </w:rPr>
         <w:fldChar w:fldCharType="separate"/>
       </w:r>
       <w:r>
         <w:rPr>
-          <w:rFonts w:ascii="Arial Narrow" w:hAnsi="Arial Narrow"/>
-          <w:noProof/>
-        </w:rPr>
-        <w:t>11</w:t>
-      </w:r>
-      <w:r>
-        <w:rPr>
-          <w:rFonts w:ascii="Arial Narrow" w:hAnsi="Arial Narrow"/>
+          <w:noProof/>
+        </w:rPr>
+        <w:t>14</w:t>
+      </w:r>
+      <w:r>
+        <w:rPr>
           <w:noProof/>
         </w:rPr>
         <w:fldChar w:fldCharType="end"/>
@@ -1286,7 +1153,6 @@
           <w:tab w:val="right" w:leader="dot" w:pos="8488"/>
         </w:tabs>
         <w:rPr>
-          <w:rFonts w:ascii="Arial Narrow" w:hAnsi="Arial Narrow"/>
           <w:noProof/>
           <w:sz w:val="24"/>
           <w:szCs w:val="24"/>
@@ -1302,48 +1168,41 @@
       </w:r>
       <w:r>
         <w:rPr>
-          <w:rFonts w:ascii="Arial Narrow" w:hAnsi="Arial Narrow"/>
           <w:noProof/>
         </w:rPr>
         <w:tab/>
       </w:r>
       <w:r>
         <w:rPr>
-          <w:rFonts w:ascii="Arial Narrow" w:hAnsi="Arial Narrow"/>
           <w:noProof/>
         </w:rPr>
         <w:fldChar w:fldCharType="begin"/>
       </w:r>
       <w:r>
         <w:rPr>
-          <w:rFonts w:ascii="Arial Narrow" w:hAnsi="Arial Narrow"/>
-          <w:noProof/>
-        </w:rPr>
-        <w:instrText xml:space="preserve"> PAGEREF _Toc293055117 \h </w:instrText>
-      </w:r>
-      <w:r>
-        <w:rPr>
-          <w:rFonts w:ascii="Arial Narrow" w:hAnsi="Arial Narrow"/>
-          <w:noProof/>
-        </w:rPr>
-      </w:r>
-      <w:r>
-        <w:rPr>
-          <w:rFonts w:ascii="Arial Narrow" w:hAnsi="Arial Narrow"/>
+          <w:noProof/>
+        </w:rPr>
+        <w:instrText xml:space="preserve"> PAGEREF _Toc293071507 \h </w:instrText>
+      </w:r>
+      <w:r>
+        <w:rPr>
+          <w:noProof/>
+        </w:rPr>
+      </w:r>
+      <w:r>
+        <w:rPr>
           <w:noProof/>
         </w:rPr>
         <w:fldChar w:fldCharType="separate"/>
       </w:r>
       <w:r>
         <w:rPr>
-          <w:rFonts w:ascii="Arial Narrow" w:hAnsi="Arial Narrow"/>
-          <w:noProof/>
-        </w:rPr>
-        <w:t>11</w:t>
-      </w:r>
-      <w:r>
-        <w:rPr>
-          <w:rFonts w:ascii="Arial Narrow" w:hAnsi="Arial Narrow"/>
+          <w:noProof/>
+        </w:rPr>
+        <w:t>15</w:t>
+      </w:r>
+      <w:r>
+        <w:rPr>
           <w:noProof/>
         </w:rPr>
         <w:fldChar w:fldCharType="end"/>
@@ -1356,7 +1215,6 @@
           <w:tab w:val="right" w:leader="dot" w:pos="8488"/>
         </w:tabs>
         <w:rPr>
-          <w:rFonts w:ascii="Arial Narrow" w:hAnsi="Arial Narrow"/>
           <w:noProof/>
           <w:sz w:val="24"/>
           <w:szCs w:val="24"/>
@@ -1372,48 +1230,41 @@
       </w:r>
       <w:r>
         <w:rPr>
-          <w:rFonts w:ascii="Arial Narrow" w:hAnsi="Arial Narrow"/>
           <w:noProof/>
         </w:rPr>
         <w:tab/>
       </w:r>
       <w:r>
         <w:rPr>
-          <w:rFonts w:ascii="Arial Narrow" w:hAnsi="Arial Narrow"/>
           <w:noProof/>
         </w:rPr>
         <w:fldChar w:fldCharType="begin"/>
       </w:r>
       <w:r>
         <w:rPr>
-          <w:rFonts w:ascii="Arial Narrow" w:hAnsi="Arial Narrow"/>
-          <w:noProof/>
-        </w:rPr>
-        <w:instrText xml:space="preserve"> PAGEREF _Toc293055118 \h </w:instrText>
-      </w:r>
-      <w:r>
-        <w:rPr>
-          <w:rFonts w:ascii="Arial Narrow" w:hAnsi="Arial Narrow"/>
-          <w:noProof/>
-        </w:rPr>
-      </w:r>
-      <w:r>
-        <w:rPr>
-          <w:rFonts w:ascii="Arial Narrow" w:hAnsi="Arial Narrow"/>
+          <w:noProof/>
+        </w:rPr>
+        <w:instrText xml:space="preserve"> PAGEREF _Toc293071508 \h </w:instrText>
+      </w:r>
+      <w:r>
+        <w:rPr>
+          <w:noProof/>
+        </w:rPr>
+      </w:r>
+      <w:r>
+        <w:rPr>
           <w:noProof/>
         </w:rPr>
         <w:fldChar w:fldCharType="separate"/>
       </w:r>
       <w:r>
         <w:rPr>
-          <w:rFonts w:ascii="Arial Narrow" w:hAnsi="Arial Narrow"/>
-          <w:noProof/>
-        </w:rPr>
-        <w:t>11</w:t>
-      </w:r>
-      <w:r>
-        <w:rPr>
-          <w:rFonts w:ascii="Arial Narrow" w:hAnsi="Arial Narrow"/>
+          <w:noProof/>
+        </w:rPr>
+        <w:t>18</w:t>
+      </w:r>
+      <w:r>
+        <w:rPr>
           <w:noProof/>
         </w:rPr>
         <w:fldChar w:fldCharType="end"/>
@@ -1426,7 +1277,6 @@
           <w:tab w:val="right" w:leader="dot" w:pos="8488"/>
         </w:tabs>
         <w:rPr>
-          <w:rFonts w:ascii="Arial Narrow" w:hAnsi="Arial Narrow"/>
           <w:noProof/>
           <w:sz w:val="24"/>
           <w:szCs w:val="24"/>
@@ -1442,48 +1292,41 @@
       </w:r>
       <w:r>
         <w:rPr>
-          <w:rFonts w:ascii="Arial Narrow" w:hAnsi="Arial Narrow"/>
           <w:noProof/>
         </w:rPr>
         <w:tab/>
       </w:r>
       <w:r>
         <w:rPr>
-          <w:rFonts w:ascii="Arial Narrow" w:hAnsi="Arial Narrow"/>
           <w:noProof/>
         </w:rPr>
         <w:fldChar w:fldCharType="begin"/>
       </w:r>
       <w:r>
         <w:rPr>
-          <w:rFonts w:ascii="Arial Narrow" w:hAnsi="Arial Narrow"/>
-          <w:noProof/>
-        </w:rPr>
-        <w:instrText xml:space="preserve"> PAGEREF _Toc293055119 \h </w:instrText>
-      </w:r>
-      <w:r>
-        <w:rPr>
-          <w:rFonts w:ascii="Arial Narrow" w:hAnsi="Arial Narrow"/>
-          <w:noProof/>
-        </w:rPr>
-      </w:r>
-      <w:r>
-        <w:rPr>
-          <w:rFonts w:ascii="Arial Narrow" w:hAnsi="Arial Narrow"/>
+          <w:noProof/>
+        </w:rPr>
+        <w:instrText xml:space="preserve"> PAGEREF _Toc293071509 \h </w:instrText>
+      </w:r>
+      <w:r>
+        <w:rPr>
+          <w:noProof/>
+        </w:rPr>
+      </w:r>
+      <w:r>
+        <w:rPr>
           <w:noProof/>
         </w:rPr>
         <w:fldChar w:fldCharType="separate"/>
       </w:r>
       <w:r>
         <w:rPr>
-          <w:rFonts w:ascii="Arial Narrow" w:hAnsi="Arial Narrow"/>
-          <w:noProof/>
-        </w:rPr>
-        <w:t>11</w:t>
-      </w:r>
-      <w:r>
-        <w:rPr>
-          <w:rFonts w:ascii="Arial Narrow" w:hAnsi="Arial Narrow"/>
+          <w:noProof/>
+        </w:rPr>
+        <w:t>18</w:t>
+      </w:r>
+      <w:r>
+        <w:rPr>
           <w:noProof/>
         </w:rPr>
         <w:fldChar w:fldCharType="end"/>
@@ -1524,7 +1367,7 @@
         </w:rPr>
       </w:pPr>
       <w:bookmarkStart w:id="0" w:name="_Toc293048444"/>
-      <w:bookmarkStart w:id="1" w:name="_Toc293055100"/>
+      <w:bookmarkStart w:id="1" w:name="_Toc293071490"/>
       <w:r>
         <w:rPr>
           <w:rFonts w:ascii="Arial Narrow" w:hAnsi="Arial Narrow"/>
@@ -1577,7 +1420,7 @@
         </w:rPr>
       </w:pPr>
       <w:bookmarkStart w:id="2" w:name="_Toc293048445"/>
-      <w:bookmarkStart w:id="3" w:name="_Toc293055101"/>
+      <w:bookmarkStart w:id="3" w:name="_Toc293071491"/>
       <w:r>
         <w:rPr>
           <w:rFonts w:ascii="Arial Narrow" w:hAnsi="Arial Narrow"/>
@@ -2060,7 +1903,7 @@
         </w:rPr>
       </w:pPr>
       <w:bookmarkStart w:id="4" w:name="_Toc293048446"/>
-      <w:bookmarkStart w:id="5" w:name="_Toc293055102"/>
+      <w:bookmarkStart w:id="5" w:name="_Toc293071492"/>
       <w:r>
         <w:rPr>
           <w:rFonts w:ascii="Arial Narrow" w:hAnsi="Arial Narrow"/>
@@ -2488,7 +2331,7 @@
         </w:rPr>
       </w:pPr>
       <w:bookmarkStart w:id="6" w:name="_Toc293048447"/>
-      <w:bookmarkStart w:id="7" w:name="_Toc293055103"/>
+      <w:bookmarkStart w:id="7" w:name="_Toc293071493"/>
       <w:r>
         <w:rPr>
           <w:rFonts w:ascii="Arial Narrow" w:hAnsi="Arial Narrow"/>
@@ -2795,7 +2638,7 @@
         </w:rPr>
       </w:pPr>
       <w:bookmarkStart w:id="8" w:name="_Toc293048448"/>
-      <w:bookmarkStart w:id="9" w:name="_Toc293055104"/>
+      <w:bookmarkStart w:id="9" w:name="_Toc293071494"/>
       <w:r>
         <w:rPr>
           <w:rFonts w:ascii="Arial Narrow" w:hAnsi="Arial Narrow"/>
@@ -3321,7 +3164,7 @@
         </w:rPr>
       </w:pPr>
       <w:bookmarkStart w:id="10" w:name="_Toc293048449"/>
-      <w:bookmarkStart w:id="11" w:name="_Toc293055105"/>
+      <w:bookmarkStart w:id="11" w:name="_Toc293071495"/>
       <w:r>
         <w:rPr>
           <w:rFonts w:ascii="Arial Narrow" w:hAnsi="Arial Narrow"/>
@@ -4146,7 +3989,7 @@
         </w:rPr>
       </w:pPr>
       <w:bookmarkStart w:id="12" w:name="_Toc293048450"/>
-      <w:bookmarkStart w:id="13" w:name="_Toc293055106"/>
+      <w:bookmarkStart w:id="13" w:name="_Toc293071496"/>
       <w:r>
         <w:rPr>
           <w:rFonts w:ascii="Arial Narrow" w:hAnsi="Arial Narrow"/>
@@ -4382,7 +4225,7 @@
         </w:rPr>
       </w:pPr>
       <w:bookmarkStart w:id="14" w:name="_Toc293048451"/>
-      <w:bookmarkStart w:id="15" w:name="_Toc293055107"/>
+      <w:bookmarkStart w:id="15" w:name="_Toc293071497"/>
       <w:r>
         <w:rPr>
           <w:rFonts w:ascii="Arial Narrow" w:hAnsi="Arial Narrow"/>
@@ -4429,7 +4272,7 @@
         </w:rPr>
       </w:pPr>
       <w:bookmarkStart w:id="16" w:name="_Toc293048452"/>
-      <w:bookmarkStart w:id="17" w:name="_Toc293055108"/>
+      <w:bookmarkStart w:id="17" w:name="_Toc293071498"/>
       <w:r>
         <w:rPr>
           <w:rFonts w:ascii="Arial Narrow" w:hAnsi="Arial Narrow"/>
@@ -4808,7 +4651,7 @@
         </w:rPr>
       </w:pPr>
       <w:bookmarkStart w:id="18" w:name="_Toc293048453"/>
-      <w:bookmarkStart w:id="19" w:name="_Toc293055109"/>
+      <w:bookmarkStart w:id="19" w:name="_Toc293071499"/>
       <w:r>
         <w:rPr>
           <w:rFonts w:ascii="Arial Narrow" w:hAnsi="Arial Narrow"/>
@@ -5241,7 +5084,7 @@
         </w:rPr>
       </w:pPr>
       <w:bookmarkStart w:id="20" w:name="_Toc293048454"/>
-      <w:bookmarkStart w:id="21" w:name="_Toc293055110"/>
+      <w:bookmarkStart w:id="21" w:name="_Toc293071500"/>
       <w:r>
         <w:rPr>
           <w:rFonts w:ascii="Arial Narrow" w:hAnsi="Arial Narrow"/>
@@ -5687,7 +5530,7 @@
         </w:rPr>
       </w:pPr>
       <w:bookmarkStart w:id="22" w:name="_Toc293048455"/>
-      <w:bookmarkStart w:id="23" w:name="_Toc293055111"/>
+      <w:bookmarkStart w:id="23" w:name="_Toc293071501"/>
       <w:r>
         <w:rPr>
           <w:rFonts w:ascii="Arial Narrow" w:hAnsi="Arial Narrow"/>
@@ -6005,7 +5848,7 @@
         </w:rPr>
       </w:pPr>
       <w:bookmarkStart w:id="24" w:name="_Toc293048456"/>
-      <w:bookmarkStart w:id="25" w:name="_Toc293055112"/>
+      <w:bookmarkStart w:id="25" w:name="_Toc293071502"/>
       <w:r>
         <w:rPr>
           <w:rFonts w:ascii="Arial Narrow" w:hAnsi="Arial Narrow"/>
@@ -6389,7 +6232,7 @@
         </w:rPr>
       </w:pPr>
       <w:bookmarkStart w:id="26" w:name="_Toc293048457"/>
-      <w:bookmarkStart w:id="27" w:name="_Toc293055113"/>
+      <w:bookmarkStart w:id="27" w:name="_Toc293071503"/>
       <w:r>
         <w:rPr>
           <w:rFonts w:ascii="Arial Narrow" w:hAnsi="Arial Narrow"/>
@@ -7360,7 +7203,7 @@
         </w:rPr>
       </w:pPr>
       <w:bookmarkStart w:id="28" w:name="_Toc293048458"/>
-      <w:bookmarkStart w:id="29" w:name="_Toc293055114"/>
+      <w:bookmarkStart w:id="29" w:name="_Toc293071504"/>
       <w:r>
         <w:rPr>
           <w:rFonts w:ascii="Arial Narrow" w:hAnsi="Arial Narrow"/>
@@ -7599,7 +7442,7 @@
         </w:rPr>
       </w:pPr>
       <w:bookmarkStart w:id="30" w:name="_Toc293048459"/>
-      <w:bookmarkStart w:id="31" w:name="_Toc293055115"/>
+      <w:bookmarkStart w:id="31" w:name="_Toc293071505"/>
       <w:r>
         <w:rPr>
           <w:rFonts w:ascii="Arial Narrow" w:hAnsi="Arial Narrow"/>
@@ -7632,7 +7475,7 @@
         </w:rPr>
       </w:pPr>
       <w:bookmarkStart w:id="32" w:name="_Toc293048460"/>
-      <w:bookmarkStart w:id="33" w:name="_Toc293055116"/>
+      <w:bookmarkStart w:id="33" w:name="_Toc293071506"/>
       <w:r>
         <w:rPr>
           <w:rFonts w:ascii="Arial Narrow" w:hAnsi="Arial Narrow"/>
@@ -8101,7 +7944,7 @@
         </w:rPr>
       </w:pPr>
       <w:bookmarkStart w:id="34" w:name="_Toc293048461"/>
-      <w:bookmarkStart w:id="35" w:name="_Toc293055117"/>
+      <w:bookmarkStart w:id="35" w:name="_Toc293071507"/>
       <w:r>
         <w:rPr>
           <w:rFonts w:ascii="Arial Narrow" w:hAnsi="Arial Narrow"/>
@@ -8284,14 +8127,27 @@
       <w:r>
         <w:t xml:space="preserve">Figura </w:t>
       </w:r>
-      <w:fldSimple w:instr=" SEQ Figura \* ARABIC ">
-        <w:r>
-          <w:rPr>
-            <w:noProof/>
-          </w:rPr>
-          <w:t>31</w:t>
-        </w:r>
-      </w:fldSimple>
+      <w:r>
+        <w:fldChar w:fldCharType="begin"/>
+      </w:r>
+      <w:r>
+        <w:instrText xml:space="preserve"> SEQ Figura \* ARABIC </w:instrText>
+      </w:r>
+      <w:r>
+        <w:fldChar w:fldCharType="separate"/>
+      </w:r>
+      <w:r>
+        <w:rPr>
+          <w:noProof/>
+        </w:rPr>
+        <w:t>31</w:t>
+      </w:r>
+      <w:r>
+        <w:rPr>
+          <w:noProof/>
+        </w:rPr>
+        <w:fldChar w:fldCharType="end"/>
+      </w:r>
     </w:p>
     <w:p>
       <w:pPr>
@@ -8359,14 +8215,27 @@
       <w:r>
         <w:t xml:space="preserve">Figura </w:t>
       </w:r>
-      <w:fldSimple w:instr=" SEQ Figura \* ARABIC ">
-        <w:r>
-          <w:rPr>
-            <w:noProof/>
-          </w:rPr>
-          <w:t>32</w:t>
-        </w:r>
-      </w:fldSimple>
+      <w:r>
+        <w:fldChar w:fldCharType="begin"/>
+      </w:r>
+      <w:r>
+        <w:instrText xml:space="preserve"> SEQ Figura \* ARABIC </w:instrText>
+      </w:r>
+      <w:r>
+        <w:fldChar w:fldCharType="separate"/>
+      </w:r>
+      <w:r>
+        <w:rPr>
+          <w:noProof/>
+        </w:rPr>
+        <w:t>32</w:t>
+      </w:r>
+      <w:r>
+        <w:rPr>
+          <w:noProof/>
+        </w:rPr>
+        <w:fldChar w:fldCharType="end"/>
+      </w:r>
     </w:p>
     <w:p>
       <w:pPr>
@@ -8432,7 +8301,13 @@
         <w:t xml:space="preserve">Para modificar los valores lo único que hacemos es cambiar </w:t>
       </w:r>
       <w:r>
-        <w:t xml:space="preserve">los vamos en el formulario y hacer </w:t>
+        <w:t xml:space="preserve">los </w:t>
+      </w:r>
+      <w:r>
+        <w:t>valores</w:t>
+      </w:r>
+      <w:r>
+        <w:t xml:space="preserve"> en el formulario y hacer </w:t>
       </w:r>
       <w:proofErr w:type="spellStart"/>
       <w:r>
@@ -8613,14 +8488,27 @@
       <w:r>
         <w:t xml:space="preserve">Figura </w:t>
       </w:r>
-      <w:fldSimple w:instr=" SEQ Figura \* ARABIC ">
-        <w:r>
-          <w:rPr>
-            <w:noProof/>
-          </w:rPr>
-          <w:t>33</w:t>
-        </w:r>
-      </w:fldSimple>
+      <w:r>
+        <w:fldChar w:fldCharType="begin"/>
+      </w:r>
+      <w:r>
+        <w:instrText xml:space="preserve"> SEQ Figura \* ARABIC </w:instrText>
+      </w:r>
+      <w:r>
+        <w:fldChar w:fldCharType="separate"/>
+      </w:r>
+      <w:r>
+        <w:rPr>
+          <w:noProof/>
+        </w:rPr>
+        <w:t>33</w:t>
+      </w:r>
+      <w:r>
+        <w:rPr>
+          <w:noProof/>
+        </w:rPr>
+        <w:fldChar w:fldCharType="end"/>
+      </w:r>
     </w:p>
     <w:p>
       <w:pPr>
@@ -8688,14 +8576,27 @@
       <w:r>
         <w:t xml:space="preserve">Figura </w:t>
       </w:r>
-      <w:fldSimple w:instr=" SEQ Figura \* ARABIC ">
-        <w:r>
-          <w:rPr>
-            <w:noProof/>
-          </w:rPr>
-          <w:t>34</w:t>
-        </w:r>
-      </w:fldSimple>
+      <w:r>
+        <w:fldChar w:fldCharType="begin"/>
+      </w:r>
+      <w:r>
+        <w:instrText xml:space="preserve"> SEQ Figura \* ARABIC </w:instrText>
+      </w:r>
+      <w:r>
+        <w:fldChar w:fldCharType="separate"/>
+      </w:r>
+      <w:r>
+        <w:rPr>
+          <w:noProof/>
+        </w:rPr>
+        <w:t>34</w:t>
+      </w:r>
+      <w:r>
+        <w:rPr>
+          <w:noProof/>
+        </w:rPr>
+        <w:fldChar w:fldCharType="end"/>
+      </w:r>
     </w:p>
     <w:p>
       <w:r>
@@ -8751,7 +8652,13 @@
         </w:numPr>
       </w:pPr>
       <w:r>
-        <w:t xml:space="preserve">Para modificar los valores lo único que hacemos es cambiar los vamos en el formulario y hacer </w:t>
+        <w:t xml:space="preserve">Para modificar los valores lo único que hacemos es cambiar los </w:t>
+      </w:r>
+      <w:r>
+        <w:t>valores</w:t>
+      </w:r>
+      <w:r>
+        <w:t xml:space="preserve"> en el formulario y hacer </w:t>
       </w:r>
       <w:proofErr w:type="spellStart"/>
       <w:r>
@@ -8806,7 +8713,7 @@
         </w:rPr>
       </w:pPr>
       <w:bookmarkStart w:id="36" w:name="_Toc293048462"/>
-      <w:bookmarkStart w:id="37" w:name="_Toc293055118"/>
+      <w:bookmarkStart w:id="37" w:name="_Toc293071508"/>
       <w:r>
         <w:rPr>
           <w:rFonts w:ascii="Arial Narrow" w:hAnsi="Arial Narrow"/>
@@ -8816,11 +8723,11 @@
       <w:bookmarkEnd w:id="36"/>
       <w:bookmarkEnd w:id="37"/>
     </w:p>
-    <w:p>
-      <w:bookmarkStart w:id="38" w:name="_GoBack"/>
-      <w:bookmarkEnd w:id="38"/>
-    </w:p>
-    <w:p>
+    <w:p/>
+    <w:p>
+      <w:pPr>
+        <w:keepNext/>
+      </w:pPr>
       <w:r>
         <w:rPr>
           <w:noProof/>
@@ -8876,6 +8783,115 @@
         </w:drawing>
       </w:r>
     </w:p>
+    <w:p>
+      <w:pPr>
+        <w:pStyle w:val="Epgrafe"/>
+      </w:pPr>
+      <w:r>
+        <w:t xml:space="preserve">Figura </w:t>
+      </w:r>
+      <w:r>
+        <w:fldChar w:fldCharType="begin"/>
+      </w:r>
+      <w:r>
+        <w:instrText xml:space="preserve"> SEQ Figura \* ARABIC </w:instrText>
+      </w:r>
+      <w:r>
+        <w:fldChar w:fldCharType="separate"/>
+      </w:r>
+      <w:r>
+        <w:rPr>
+          <w:noProof/>
+        </w:rPr>
+        <w:t>35</w:t>
+      </w:r>
+      <w:r>
+        <w:rPr>
+          <w:noProof/>
+        </w:rPr>
+        <w:fldChar w:fldCharType="end"/>
+      </w:r>
+    </w:p>
+    <w:p>
+      <w:pPr>
+        <w:pStyle w:val="Prrafodelista"/>
+        <w:numPr>
+          <w:ilvl w:val="0"/>
+          <w:numId w:val="1"/>
+        </w:numPr>
+      </w:pPr>
+      <w:r>
+        <w:t xml:space="preserve">Para crear un nuevo evento lo único que tenemos que hacer el rellenar el formulario y hacer </w:t>
+      </w:r>
+      <w:proofErr w:type="spellStart"/>
+      <w:r>
+        <w:t>click</w:t>
+      </w:r>
+      <w:proofErr w:type="spellEnd"/>
+      <w:r>
+        <w:t xml:space="preserve"> en el botón “Crear Evento”</w:t>
+      </w:r>
+    </w:p>
+    <w:p>
+      <w:pPr>
+        <w:pStyle w:val="Prrafodelista"/>
+        <w:numPr>
+          <w:ilvl w:val="0"/>
+          <w:numId w:val="1"/>
+        </w:numPr>
+      </w:pPr>
+      <w:r>
+        <w:t xml:space="preserve">Para consultar los datos de un evento, hacemos </w:t>
+      </w:r>
+      <w:proofErr w:type="spellStart"/>
+      <w:r>
+        <w:t>click</w:t>
+      </w:r>
+      <w:proofErr w:type="spellEnd"/>
+      <w:r>
+        <w:t xml:space="preserve"> en algún registro y nos cargara automáticamente los datos en el formulario.</w:t>
+      </w:r>
+    </w:p>
+    <w:p>
+      <w:pPr>
+        <w:pStyle w:val="Prrafodelista"/>
+        <w:numPr>
+          <w:ilvl w:val="0"/>
+          <w:numId w:val="1"/>
+        </w:numPr>
+      </w:pPr>
+      <w:r>
+        <w:t xml:space="preserve">Para modificar los valores lo único que hacemos es cambiar los valores en el formulario y hacer </w:t>
+      </w:r>
+      <w:proofErr w:type="spellStart"/>
+      <w:r>
+        <w:t>click</w:t>
+      </w:r>
+      <w:proofErr w:type="spellEnd"/>
+      <w:r>
+        <w:t xml:space="preserve"> en el botón “Editar evento”. De esta forma se guardan los nuevos datos en la base de datos.</w:t>
+      </w:r>
+    </w:p>
+    <w:p>
+      <w:pPr>
+        <w:pStyle w:val="Prrafodelista"/>
+        <w:numPr>
+          <w:ilvl w:val="0"/>
+          <w:numId w:val="1"/>
+        </w:numPr>
+      </w:pPr>
+      <w:r>
+        <w:t xml:space="preserve">Si deseamos eliminar el evento, solo tenemos que seleccionar el registro y hacer </w:t>
+      </w:r>
+      <w:proofErr w:type="spellStart"/>
+      <w:r>
+        <w:t>click</w:t>
+      </w:r>
+      <w:proofErr w:type="spellEnd"/>
+      <w:r>
+        <w:t xml:space="preserve"> en el botón “Borrar evento”.</w:t>
+      </w:r>
+    </w:p>
     <w:p/>
     <w:p>
       <w:pPr>
@@ -8885,24 +8901,364 @@
           <w:rFonts w:ascii="Arial Narrow" w:hAnsi="Arial Narrow"/>
         </w:rPr>
       </w:pPr>
-      <w:bookmarkStart w:id="39" w:name="_Toc293048463"/>
-      <w:bookmarkStart w:id="40" w:name="_Toc293055119"/>
+      <w:bookmarkStart w:id="38" w:name="_Toc293048463"/>
+      <w:bookmarkStart w:id="39" w:name="_Toc293071509"/>
       <w:r>
         <w:rPr>
           <w:rFonts w:ascii="Arial Narrow" w:hAnsi="Arial Narrow"/>
         </w:rPr>
         <w:t>3.4.- Cerrar sesión</w:t>
       </w:r>
+      <w:bookmarkEnd w:id="38"/>
       <w:bookmarkEnd w:id="39"/>
+    </w:p>
+    <w:p>
+      <w:pPr>
+        <w:jc w:val="both"/>
+        <w:rPr>
+          <w:rFonts w:ascii="Arial Narrow" w:hAnsi="Arial Narrow"/>
+        </w:rPr>
+      </w:pPr>
+      <w:r>
+        <w:rPr>
+          <w:rFonts w:ascii="Arial Narrow" w:hAnsi="Arial Narrow"/>
+        </w:rPr>
+        <w:t xml:space="preserve">En cualquier momento podremos cerrar sesión ya que tendremos disponible en todo momento el panel lateral donde estará </w:t>
+      </w:r>
+      <w:r>
+        <w:rPr>
+          <w:rFonts w:ascii="Arial Narrow" w:hAnsi="Arial Narrow"/>
+        </w:rPr>
+        <w:t>dicha opción, Figura 36</w:t>
+      </w:r>
+      <w:r>
+        <w:rPr>
+          <w:rFonts w:ascii="Arial Narrow" w:hAnsi="Arial Narrow"/>
+        </w:rPr>
+        <w:t>:</w:t>
+      </w:r>
+    </w:p>
+    <w:p>
+      <w:pPr>
+        <w:rPr>
+          <w:rFonts w:ascii="Arial Narrow" w:hAnsi="Arial Narrow"/>
+        </w:rPr>
+      </w:pPr>
+    </w:p>
+    <w:p>
+      <w:pPr>
+        <w:keepNext/>
+      </w:pPr>
+      <w:r>
+        <w:rPr>
+          <w:rFonts w:ascii="Arial Narrow" w:hAnsi="Arial Narrow"/>
+          <w:noProof/>
+          <w:lang w:val="es-ES"/>
+        </w:rPr>
+        <mc:AlternateContent>
+          <mc:Choice Requires="wps">
+            <w:drawing>
+              <wp:anchor distT="0" distB="0" distL="114300" distR="114300" simplePos="0" relativeHeight="251691008" behindDoc="0" locked="0" layoutInCell="1" allowOverlap="1" wp14:anchorId="58A37C73" wp14:editId="58171596">
+                <wp:simplePos x="0" y="0"/>
+                <wp:positionH relativeFrom="column">
+                  <wp:posOffset>914400</wp:posOffset>
+                </wp:positionH>
+                <wp:positionV relativeFrom="paragraph">
+                  <wp:posOffset>1176655</wp:posOffset>
+                </wp:positionV>
+                <wp:extent cx="457200" cy="0"/>
+                <wp:effectExtent l="76200" t="101600" r="0" b="177800"/>
+                <wp:wrapNone/>
+                <wp:docPr id="47" name="Conector recto de flecha 47"/>
+                <wp:cNvGraphicFramePr/>
+                <a:graphic xmlns:a="http://schemas.openxmlformats.org/drawingml/2006/main">
+                  <a:graphicData uri="http://schemas.microsoft.com/office/word/2010/wordprocessingShape">
+                    <wps:wsp>
+                      <wps:cNvCnPr/>
+                      <wps:spPr>
+                        <a:xfrm flipH="1">
+                          <a:off x="0" y="0"/>
+                          <a:ext cx="457200" cy="0"/>
+                        </a:xfrm>
+                        <a:prstGeom prst="straightConnector1">
+                          <a:avLst/>
+                        </a:prstGeom>
+                        <a:ln>
+                          <a:solidFill>
+                            <a:srgbClr val="FF0000"/>
+                          </a:solidFill>
+                          <a:tailEnd type="arrow"/>
+                        </a:ln>
+                      </wps:spPr>
+                      <wps:style>
+                        <a:lnRef idx="2">
+                          <a:schemeClr val="accent1"/>
+                        </a:lnRef>
+                        <a:fillRef idx="0">
+                          <a:schemeClr val="accent1"/>
+                        </a:fillRef>
+                        <a:effectRef idx="1">
+                          <a:schemeClr val="accent1"/>
+                        </a:effectRef>
+                        <a:fontRef idx="minor">
+                          <a:schemeClr val="tx1"/>
+                        </a:fontRef>
+                      </wps:style>
+                      <wps:bodyPr/>
+                    </wps:wsp>
+                  </a:graphicData>
+                </a:graphic>
+              </wp:anchor>
+            </w:drawing>
+          </mc:Choice>
+          <mc:Fallback>
+            <w:pict>
+              <v:shapetype id="_x0000_t32" coordsize="21600,21600" o:spt="32" o:oned="t" path="m0,0l21600,21600e" filled="f">
+                <v:path arrowok="t" fillok="f" o:connecttype="none"/>
+                <o:lock v:ext="edit" shapetype="t"/>
+              </v:shapetype>
+              <v:shape id="Conector recto de flecha 47" o:spid="_x0000_s1026" type="#_x0000_t32" style="position:absolute;margin-left:1in;margin-top:92.65pt;width:36pt;height:0;flip:x;z-index:251691008;visibility:visible;mso-wrap-style:square;mso-wrap-distance-left:9pt;mso-wrap-distance-top:0;mso-wrap-distance-right:9pt;mso-wrap-distance-bottom:0;mso-position-horizontal:absolute;mso-position-horizontal-relative:text;mso-position-vertical:absolute;mso-position-vertical-relative:text" o:gfxdata="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" strokecolor="red" strokeweight="2pt">
+                <v:stroke endarrow="open"/>
+                <v:shadow on="t" opacity="24903f" mv:blur="40000f" origin=",.5" offset="0,20000emu"/>
+              </v:shape>
+            </w:pict>
+          </mc:Fallback>
+        </mc:AlternateContent>
+      </w:r>
+      <w:r>
+        <w:rPr>
+          <w:rFonts w:ascii="Arial Narrow" w:hAnsi="Arial Narrow"/>
+          <w:noProof/>
+          <w:lang w:val="es-ES"/>
+        </w:rPr>
+        <w:drawing>
+          <wp:inline distT="0" distB="0" distL="0" distR="0" wp14:anchorId="72329703" wp14:editId="19D8424E">
+            <wp:extent cx="4801443" cy="2293440"/>
+            <wp:effectExtent l="0" t="0" r="0" b="0"/>
+            <wp:docPr id="46" name="Imagen 1"/>
+            <wp:cNvGraphicFramePr>
+              <a:graphicFrameLocks xmlns:a="http://schemas.openxmlformats.org/drawingml/2006/main" noChangeAspect="1"/>
+            </wp:cNvGraphicFramePr>
+            <a:graphic xmlns:a="http://schemas.openxmlformats.org/drawingml/2006/main">
+              <a:graphicData uri="http://schemas.openxmlformats.org/drawingml/2006/picture">
+                <pic:pic xmlns:pic="http://schemas.openxmlformats.org/drawingml/2006/picture">
+                  <pic:nvPicPr>
+                    <pic:cNvPr id="0" name="Picture 1" descr="principal:Users:Gabri_:Desktop:manual myevent:Captura de pantalla 2015-05-12 a las 3.13.28.png"/>
+                    <pic:cNvPicPr>
+                      <a:picLocks noChangeAspect="1" noChangeArrowheads="1"/>
+                    </pic:cNvPicPr>
+                  </pic:nvPicPr>
+                  <pic:blipFill>
+                    <a:blip r:embed="rId29">
+                      <a:extLst>
+                        <a:ext uri="{28A0092B-C50C-407E-A947-70E740481C1C}">
+                          <a14:useLocalDpi xmlns:a14="http://schemas.microsoft.com/office/drawing/2010/main" val="0"/>
+                        </a:ext>
+                      </a:extLst>
+                    </a:blip>
+                    <a:stretch>
+                      <a:fillRect/>
+                    </a:stretch>
+                  </pic:blipFill>
+                  <pic:spPr bwMode="auto">
+                    <a:xfrm>
+                      <a:off x="0" y="0"/>
+                      <a:ext cx="4801912" cy="2293664"/>
+                    </a:xfrm>
+                    <a:prstGeom prst="rect">
+                      <a:avLst/>
+                    </a:prstGeom>
+                    <a:noFill/>
+                    <a:ln>
+                      <a:noFill/>
+                    </a:ln>
+                  </pic:spPr>
+                </pic:pic>
+              </a:graphicData>
+            </a:graphic>
+          </wp:inline>
+        </w:drawing>
+      </w:r>
+    </w:p>
+    <w:p>
+      <w:pPr>
+        <w:pStyle w:val="Epgrafe"/>
+        <w:rPr>
+          <w:noProof/>
+        </w:rPr>
+      </w:pPr>
+      <w:r>
+        <w:t xml:space="preserve">Figura </w:t>
+      </w:r>
+      <w:r>
+        <w:fldChar w:fldCharType="begin"/>
+      </w:r>
+      <w:r>
+        <w:instrText xml:space="preserve"> SEQ Figura \* ARABIC </w:instrText>
+      </w:r>
+      <w:r>
+        <w:fldChar w:fldCharType="separate"/>
+      </w:r>
+      <w:r>
+        <w:rPr>
+          <w:noProof/>
+        </w:rPr>
+        <w:t>36</w:t>
+      </w:r>
+      <w:r>
+        <w:rPr>
+          <w:noProof/>
+        </w:rPr>
+        <w:fldChar w:fldCharType="end"/>
+      </w:r>
+    </w:p>
+    <w:p/>
+    <w:p>
+      <w:pPr>
+        <w:pStyle w:val="Ttulo1"/>
+      </w:pPr>
+      <w:r>
+        <w:t xml:space="preserve">4.- Importar y Exportar datos </w:t>
+      </w:r>
+      <w:proofErr w:type="spellStart"/>
+      <w:r>
+        <w:t>MongoDB</w:t>
+      </w:r>
+      <w:proofErr w:type="spellEnd"/>
+    </w:p>
+    <w:p>
+      <w:r>
+        <w:t xml:space="preserve">Para realizar la importación de datos en </w:t>
+      </w:r>
+      <w:proofErr w:type="spellStart"/>
+      <w:r>
+        <w:t>mongoDB</w:t>
+      </w:r>
+      <w:proofErr w:type="spellEnd"/>
+      <w:r>
+        <w:t xml:space="preserve"> hemos utilizado los siguientes comando, ya que de esta forma nos resulto mas adecuado realizarlo:</w:t>
+      </w:r>
+    </w:p>
+    <w:p/>
+    <w:p>
+      <w:r>
+        <w:t>Para exportar</w:t>
+      </w:r>
+      <w:r>
+        <w:t xml:space="preserve">: </w:t>
+      </w:r>
+    </w:p>
+    <w:p>
+      <w:proofErr w:type="spellStart"/>
+      <w:r>
+        <w:t>Mongodump</w:t>
+      </w:r>
+      <w:proofErr w:type="spellEnd"/>
+      <w:r>
+        <w:t xml:space="preserve"> –d </w:t>
+      </w:r>
+      <w:r>
+        <w:t>&lt;</w:t>
+      </w:r>
+      <w:proofErr w:type="spellStart"/>
+      <w:r>
+        <w:t>db</w:t>
+      </w:r>
+      <w:proofErr w:type="spellEnd"/>
+      <w:r>
+        <w:t>&gt;</w:t>
+      </w:r>
+      <w:r>
+        <w:t xml:space="preserve"> -o .</w:t>
+      </w:r>
+    </w:p>
+    <w:p/>
+    <w:p>
+      <w:r>
+        <w:t xml:space="preserve">Donde </w:t>
+      </w:r>
+      <w:proofErr w:type="spellStart"/>
+      <w:r>
+        <w:t>db</w:t>
+      </w:r>
+      <w:proofErr w:type="spellEnd"/>
+      <w:r>
+        <w:t xml:space="preserve"> es el nombre de la base de datos y –o es el directorio para el </w:t>
+      </w:r>
+      <w:proofErr w:type="spellStart"/>
+      <w:r>
+        <w:t>backup</w:t>
+      </w:r>
+      <w:proofErr w:type="spellEnd"/>
+    </w:p>
+    <w:p/>
+    <w:p>
+      <w:r>
+        <w:t>Para importar:</w:t>
+      </w:r>
+    </w:p>
+    <w:p>
+      <w:r>
+        <w:t xml:space="preserve">Mongo </w:t>
+      </w:r>
+      <w:proofErr w:type="spellStart"/>
+      <w:r>
+        <w:t>db</w:t>
+      </w:r>
+      <w:proofErr w:type="spellEnd"/>
+      <w:r>
+        <w:t xml:space="preserve"> --</w:t>
+      </w:r>
+      <w:proofErr w:type="spellStart"/>
+      <w:r>
+        <w:t>eval</w:t>
+      </w:r>
+      <w:proofErr w:type="spellEnd"/>
+      <w:r>
+        <w:t xml:space="preserve"> “</w:t>
+      </w:r>
+      <w:proofErr w:type="spellStart"/>
+      <w:r>
+        <w:t>db.dropDatabase</w:t>
+      </w:r>
+      <w:proofErr w:type="spellEnd"/>
+      <w:r>
+        <w:t>()”</w:t>
+      </w:r>
+      <w:r>
+        <w:t xml:space="preserve"> </w:t>
+      </w:r>
+    </w:p>
+    <w:p>
+      <w:proofErr w:type="spellStart"/>
+      <w:r>
+        <w:t>Mongorestore</w:t>
+      </w:r>
+      <w:proofErr w:type="spellEnd"/>
+      <w:r>
+        <w:t xml:space="preserve"> –d </w:t>
+      </w:r>
+      <w:proofErr w:type="spellStart"/>
+      <w:r>
+        <w:t>db</w:t>
+      </w:r>
+      <w:proofErr w:type="spellEnd"/>
+      <w:r>
+        <w:t xml:space="preserve"> db</w:t>
+      </w:r>
+      <w:r>
+        <w:t>2</w:t>
+      </w:r>
+    </w:p>
+    <w:p/>
+    <w:p>
+      <w:r>
+        <w:t xml:space="preserve">Donde –d es el nombre con el que se guardará la base de datos y db2 el nombre actual. </w:t>
+      </w:r>
+      <w:bookmarkStart w:id="40" w:name="_GoBack"/>
       <w:bookmarkEnd w:id="40"/>
     </w:p>
-    <w:p>
-      <w:pPr>
-        <w:rPr>
-          <w:rFonts w:ascii="Arial Narrow" w:hAnsi="Arial Narrow"/>
-        </w:rPr>
-      </w:pPr>
-    </w:p>
+    <w:p/>
     <w:sectPr>
       <w:footerReference w:type="default" r:id="rId34"/>
       <w:pgSz w:w="11900" w:h="16840"/>
@@ -8975,7 +9331,7 @@
         <w:noProof/>
         <w:lang w:val="es-ES"/>
       </w:rPr>
-      <w:t>18</w:t>
+      <w:t>19</w:t>
     </w:r>
     <w:r>
       <w:rPr>
@@ -9018,7 +9374,7 @@
         <w:noProof/>
         <w:lang w:val="es-ES"/>
       </w:rPr>
-      <w:t>18</w:t>
+      <w:t>19</w:t>
     </w:r>
     <w:r>
       <w:rPr>
@@ -10647,7 +11003,7 @@
 </file>
 
 <file path=customXml/itemProps1.xml><?xml version="1.0" encoding="utf-8"?>
-<ds:datastoreItem xmlns:ds="http://schemas.openxmlformats.org/officeDocument/2006/customXml" ds:itemID="{1D170D78-B544-474A-A64D-0A28309142C6}">
+<ds:datastoreItem xmlns:ds="http://schemas.openxmlformats.org/officeDocument/2006/customXml" ds:itemID="{CF7B9CE8-07A8-E842-B38A-892989B8EBEB}">
   <ds:schemaRefs>
     <ds:schemaRef ds:uri="http://schemas.openxmlformats.org/officeDocument/2006/bibliography"/>
   </ds:schemaRefs>

</xml_diff>

<commit_message>
Manual y documentacion. Terminado pdf
</commit_message>
<xml_diff>
--- a/manual y doc myevent/Manual de usuario My Event.docx
+++ b/manual y doc myevent/Manual de usuario My Event.docx
@@ -4,6 +4,8 @@
   <w:body>
     <w:p>
       <w:pPr>
+        <w:pStyle w:val="Ttulo"/>
+        <w:jc w:val="center"/>
         <w:rPr>
           <w:rFonts w:ascii="Arial Narrow" w:hAnsi="Arial Narrow"/>
         </w:rPr>
@@ -57,6 +59,216 @@
           <w:rFonts w:ascii="Arial Narrow" w:hAnsi="Arial Narrow"/>
         </w:rPr>
       </w:pPr>
+    </w:p>
+    <w:p>
+      <w:pPr>
+        <w:rPr>
+          <w:rFonts w:ascii="Arial Narrow" w:hAnsi="Arial Narrow"/>
+        </w:rPr>
+      </w:pPr>
+    </w:p>
+    <w:p>
+      <w:pPr>
+        <w:rPr>
+          <w:rFonts w:ascii="Arial Narrow" w:hAnsi="Arial Narrow"/>
+        </w:rPr>
+      </w:pPr>
+    </w:p>
+    <w:p>
+      <w:pPr>
+        <w:rPr>
+          <w:rFonts w:ascii="Arial Narrow" w:hAnsi="Arial Narrow"/>
+        </w:rPr>
+      </w:pPr>
+    </w:p>
+    <w:p>
+      <w:pPr>
+        <w:rPr>
+          <w:rFonts w:ascii="Arial Narrow" w:hAnsi="Arial Narrow"/>
+        </w:rPr>
+      </w:pPr>
+    </w:p>
+    <w:p>
+      <w:pPr>
+        <w:rPr>
+          <w:rFonts w:ascii="Arial Narrow" w:hAnsi="Arial Narrow"/>
+        </w:rPr>
+      </w:pPr>
+    </w:p>
+    <w:p>
+      <w:pPr>
+        <w:rPr>
+          <w:rFonts w:ascii="Arial Narrow" w:hAnsi="Arial Narrow"/>
+        </w:rPr>
+      </w:pPr>
+    </w:p>
+    <w:p>
+      <w:pPr>
+        <w:rPr>
+          <w:rFonts w:ascii="Arial Narrow" w:hAnsi="Arial Narrow"/>
+        </w:rPr>
+      </w:pPr>
+    </w:p>
+    <w:p>
+      <w:pPr>
+        <w:rPr>
+          <w:rFonts w:ascii="Arial Narrow" w:hAnsi="Arial Narrow"/>
+        </w:rPr>
+      </w:pPr>
+    </w:p>
+    <w:p>
+      <w:pPr>
+        <w:rPr>
+          <w:rFonts w:ascii="Arial Narrow" w:hAnsi="Arial Narrow"/>
+        </w:rPr>
+      </w:pPr>
+    </w:p>
+    <w:p>
+      <w:pPr>
+        <w:rPr>
+          <w:rFonts w:ascii="Arial Narrow" w:hAnsi="Arial Narrow"/>
+        </w:rPr>
+      </w:pPr>
+    </w:p>
+    <w:p>
+      <w:pPr>
+        <w:rPr>
+          <w:rFonts w:ascii="Arial Narrow" w:hAnsi="Arial Narrow"/>
+        </w:rPr>
+      </w:pPr>
+    </w:p>
+    <w:p>
+      <w:pPr>
+        <w:rPr>
+          <w:rFonts w:ascii="Arial Narrow" w:hAnsi="Arial Narrow"/>
+        </w:rPr>
+      </w:pPr>
+    </w:p>
+    <w:p>
+      <w:pPr>
+        <w:rPr>
+          <w:rFonts w:ascii="Arial Narrow" w:hAnsi="Arial Narrow"/>
+        </w:rPr>
+      </w:pPr>
+    </w:p>
+    <w:p>
+      <w:pPr>
+        <w:rPr>
+          <w:rFonts w:ascii="Arial Narrow" w:hAnsi="Arial Narrow"/>
+        </w:rPr>
+      </w:pPr>
+    </w:p>
+    <w:p>
+      <w:pPr>
+        <w:rPr>
+          <w:rFonts w:ascii="Arial Narrow" w:hAnsi="Arial Narrow"/>
+        </w:rPr>
+      </w:pPr>
+    </w:p>
+    <w:p>
+      <w:pPr>
+        <w:rPr>
+          <w:rFonts w:ascii="Arial Narrow" w:hAnsi="Arial Narrow"/>
+        </w:rPr>
+      </w:pPr>
+    </w:p>
+    <w:p>
+      <w:pPr>
+        <w:rPr>
+          <w:rFonts w:ascii="Arial Narrow" w:hAnsi="Arial Narrow"/>
+        </w:rPr>
+      </w:pPr>
+    </w:p>
+    <w:p>
+      <w:pPr>
+        <w:rPr>
+          <w:rFonts w:ascii="Arial Narrow" w:hAnsi="Arial Narrow"/>
+        </w:rPr>
+      </w:pPr>
+    </w:p>
+    <w:p>
+      <w:pPr>
+        <w:rPr>
+          <w:rFonts w:ascii="Arial Narrow" w:hAnsi="Arial Narrow"/>
+        </w:rPr>
+      </w:pPr>
+    </w:p>
+    <w:p>
+      <w:pPr>
+        <w:rPr>
+          <w:rFonts w:ascii="Arial Narrow" w:hAnsi="Arial Narrow"/>
+        </w:rPr>
+      </w:pPr>
+    </w:p>
+    <w:p>
+      <w:pPr>
+        <w:rPr>
+          <w:rFonts w:ascii="Arial Narrow" w:hAnsi="Arial Narrow"/>
+        </w:rPr>
+      </w:pPr>
+    </w:p>
+    <w:p>
+      <w:pPr>
+        <w:rPr>
+          <w:rFonts w:ascii="Arial Narrow" w:hAnsi="Arial Narrow"/>
+        </w:rPr>
+      </w:pPr>
+    </w:p>
+    <w:p>
+      <w:pPr>
+        <w:rPr>
+          <w:rFonts w:ascii="Arial Narrow" w:hAnsi="Arial Narrow"/>
+        </w:rPr>
+      </w:pPr>
+    </w:p>
+    <w:p>
+      <w:pPr>
+        <w:jc w:val="right"/>
+        <w:rPr>
+          <w:rFonts w:ascii="Arial Narrow" w:hAnsi="Arial Narrow"/>
+        </w:rPr>
+      </w:pPr>
+      <w:r>
+        <w:rPr>
+          <w:rFonts w:ascii="Arial Narrow" w:hAnsi="Arial Narrow"/>
+        </w:rPr>
+        <w:t>Ricardo Acedo de Talavera</w:t>
+      </w:r>
+    </w:p>
+    <w:p>
+      <w:pPr>
+        <w:jc w:val="right"/>
+        <w:rPr>
+          <w:rFonts w:ascii="Arial Narrow" w:hAnsi="Arial Narrow"/>
+        </w:rPr>
+      </w:pPr>
+      <w:r>
+        <w:rPr>
+          <w:rFonts w:ascii="Arial Narrow" w:hAnsi="Arial Narrow"/>
+        </w:rPr>
+        <w:t>Alberto López Castilla</w:t>
+      </w:r>
+    </w:p>
+    <w:p>
+      <w:pPr>
+        <w:jc w:val="right"/>
+        <w:rPr>
+          <w:rFonts w:ascii="Arial Narrow" w:hAnsi="Arial Narrow"/>
+        </w:rPr>
+      </w:pPr>
+      <w:r>
+        <w:rPr>
+          <w:rFonts w:ascii="Arial Narrow" w:hAnsi="Arial Narrow"/>
+        </w:rPr>
+        <w:t>Gabriel G. Valenzuela Camacho</w:t>
+      </w:r>
+    </w:p>
+    <w:p>
+      <w:pPr>
+        <w:rPr>
+          <w:rFonts w:ascii="Arial Narrow" w:hAnsi="Arial Narrow"/>
+        </w:rPr>
+      </w:pPr>
       <w:r>
         <w:rPr>
           <w:rFonts w:ascii="Arial Narrow" w:hAnsi="Arial Narrow"/>
@@ -74,9 +286,6 @@
     <w:p>
       <w:pPr>
         <w:pStyle w:val="TDC1"/>
-        <w:tabs>
-          <w:tab w:val="right" w:leader="dot" w:pos="8488"/>
-        </w:tabs>
         <w:rPr>
           <w:rFonts w:asciiTheme="minorHAnsi" w:hAnsiTheme="minorHAnsi"/>
           <w:b w:val="0"/>
@@ -126,7 +335,7 @@
         <w:rPr>
           <w:noProof/>
         </w:rPr>
-        <w:instrText xml:space="preserve"> PAGEREF _Toc293071490 \h </w:instrText>
+        <w:instrText xml:space="preserve"> PAGEREF _Toc293075942 \h </w:instrText>
       </w:r>
       <w:r>
         <w:rPr>
@@ -188,7 +397,7 @@
         <w:rPr>
           <w:noProof/>
         </w:rPr>
-        <w:instrText xml:space="preserve"> PAGEREF _Toc293071491 \h </w:instrText>
+        <w:instrText xml:space="preserve"> PAGEREF _Toc293075943 \h </w:instrText>
       </w:r>
       <w:r>
         <w:rPr>
@@ -250,7 +459,7 @@
         <w:rPr>
           <w:noProof/>
         </w:rPr>
-        <w:instrText xml:space="preserve"> PAGEREF _Toc293071492 \h </w:instrText>
+        <w:instrText xml:space="preserve"> PAGEREF _Toc293075944 \h </w:instrText>
       </w:r>
       <w:r>
         <w:rPr>
@@ -312,7 +521,7 @@
         <w:rPr>
           <w:noProof/>
         </w:rPr>
-        <w:instrText xml:space="preserve"> PAGEREF _Toc293071493 \h </w:instrText>
+        <w:instrText xml:space="preserve"> PAGEREF _Toc293075945 \h </w:instrText>
       </w:r>
       <w:r>
         <w:rPr>
@@ -374,7 +583,7 @@
         <w:rPr>
           <w:noProof/>
         </w:rPr>
-        <w:instrText xml:space="preserve"> PAGEREF _Toc293071494 \h </w:instrText>
+        <w:instrText xml:space="preserve"> PAGEREF _Toc293075946 \h </w:instrText>
       </w:r>
       <w:r>
         <w:rPr>
@@ -436,7 +645,7 @@
         <w:rPr>
           <w:noProof/>
         </w:rPr>
-        <w:instrText xml:space="preserve"> PAGEREF _Toc293071495 \h </w:instrText>
+        <w:instrText xml:space="preserve"> PAGEREF _Toc293075947 \h </w:instrText>
       </w:r>
       <w:r>
         <w:rPr>
@@ -498,7 +707,7 @@
         <w:rPr>
           <w:noProof/>
         </w:rPr>
-        <w:instrText xml:space="preserve"> PAGEREF _Toc293071496 \h </w:instrText>
+        <w:instrText xml:space="preserve"> PAGEREF _Toc293075948 \h </w:instrText>
       </w:r>
       <w:r>
         <w:rPr>
@@ -527,9 +736,6 @@
     <w:p>
       <w:pPr>
         <w:pStyle w:val="TDC1"/>
-        <w:tabs>
-          <w:tab w:val="right" w:leader="dot" w:pos="8488"/>
-        </w:tabs>
         <w:rPr>
           <w:rFonts w:asciiTheme="minorHAnsi" w:hAnsiTheme="minorHAnsi"/>
           <w:b w:val="0"/>
@@ -561,7 +767,7 @@
         <w:rPr>
           <w:noProof/>
         </w:rPr>
-        <w:instrText xml:space="preserve"> PAGEREF _Toc293071497 \h </w:instrText>
+        <w:instrText xml:space="preserve"> PAGEREF _Toc293075949 \h </w:instrText>
       </w:r>
       <w:r>
         <w:rPr>
@@ -623,7 +829,7 @@
         <w:rPr>
           <w:noProof/>
         </w:rPr>
-        <w:instrText xml:space="preserve"> PAGEREF _Toc293071498 \h </w:instrText>
+        <w:instrText xml:space="preserve"> PAGEREF _Toc293075950 \h </w:instrText>
       </w:r>
       <w:r>
         <w:rPr>
@@ -685,7 +891,7 @@
         <w:rPr>
           <w:noProof/>
         </w:rPr>
-        <w:instrText xml:space="preserve"> PAGEREF _Toc293071499 \h </w:instrText>
+        <w:instrText xml:space="preserve"> PAGEREF _Toc293075951 \h </w:instrText>
       </w:r>
       <w:r>
         <w:rPr>
@@ -747,7 +953,7 @@
         <w:rPr>
           <w:noProof/>
         </w:rPr>
-        <w:instrText xml:space="preserve"> PAGEREF _Toc293071500 \h </w:instrText>
+        <w:instrText xml:space="preserve"> PAGEREF _Toc293075952 \h </w:instrText>
       </w:r>
       <w:r>
         <w:rPr>
@@ -809,7 +1015,7 @@
         <w:rPr>
           <w:noProof/>
         </w:rPr>
-        <w:instrText xml:space="preserve"> PAGEREF _Toc293071501 \h </w:instrText>
+        <w:instrText xml:space="preserve"> PAGEREF _Toc293075953 \h </w:instrText>
       </w:r>
       <w:r>
         <w:rPr>
@@ -871,7 +1077,7 @@
         <w:rPr>
           <w:noProof/>
         </w:rPr>
-        <w:instrText xml:space="preserve"> PAGEREF _Toc293071502 \h </w:instrText>
+        <w:instrText xml:space="preserve"> PAGEREF _Toc293075954 \h </w:instrText>
       </w:r>
       <w:r>
         <w:rPr>
@@ -933,7 +1139,7 @@
         <w:rPr>
           <w:noProof/>
         </w:rPr>
-        <w:instrText xml:space="preserve"> PAGEREF _Toc293071503 \h </w:instrText>
+        <w:instrText xml:space="preserve"> PAGEREF _Toc293075955 \h </w:instrText>
       </w:r>
       <w:r>
         <w:rPr>
@@ -995,7 +1201,7 @@
         <w:rPr>
           <w:noProof/>
         </w:rPr>
-        <w:instrText xml:space="preserve"> PAGEREF _Toc293071504 \h </w:instrText>
+        <w:instrText xml:space="preserve"> PAGEREF _Toc293075956 \h </w:instrText>
       </w:r>
       <w:r>
         <w:rPr>
@@ -1024,9 +1230,6 @@
     <w:p>
       <w:pPr>
         <w:pStyle w:val="TDC1"/>
-        <w:tabs>
-          <w:tab w:val="right" w:leader="dot" w:pos="8488"/>
-        </w:tabs>
         <w:rPr>
           <w:rFonts w:asciiTheme="minorHAnsi" w:hAnsiTheme="minorHAnsi"/>
           <w:b w:val="0"/>
@@ -1058,7 +1261,7 @@
         <w:rPr>
           <w:noProof/>
         </w:rPr>
-        <w:instrText xml:space="preserve"> PAGEREF _Toc293071505 \h </w:instrText>
+        <w:instrText xml:space="preserve"> PAGEREF _Toc293075957 \h </w:instrText>
       </w:r>
       <w:r>
         <w:rPr>
@@ -1120,7 +1323,7 @@
         <w:rPr>
           <w:noProof/>
         </w:rPr>
-        <w:instrText xml:space="preserve"> PAGEREF _Toc293071506 \h </w:instrText>
+        <w:instrText xml:space="preserve"> PAGEREF _Toc293075958 \h </w:instrText>
       </w:r>
       <w:r>
         <w:rPr>
@@ -1182,7 +1385,7 @@
         <w:rPr>
           <w:noProof/>
         </w:rPr>
-        <w:instrText xml:space="preserve"> PAGEREF _Toc293071507 \h </w:instrText>
+        <w:instrText xml:space="preserve"> PAGEREF _Toc293075959 \h </w:instrText>
       </w:r>
       <w:r>
         <w:rPr>
@@ -1244,7 +1447,7 @@
         <w:rPr>
           <w:noProof/>
         </w:rPr>
-        <w:instrText xml:space="preserve"> PAGEREF _Toc293071508 \h </w:instrText>
+        <w:instrText xml:space="preserve"> PAGEREF _Toc293075960 \h </w:instrText>
       </w:r>
       <w:r>
         <w:rPr>
@@ -1261,7 +1464,7 @@
         <w:rPr>
           <w:noProof/>
         </w:rPr>
-        <w:t>18</w:t>
+        <w:t>17</w:t>
       </w:r>
       <w:r>
         <w:rPr>
@@ -1306,7 +1509,7 @@
         <w:rPr>
           <w:noProof/>
         </w:rPr>
-        <w:instrText xml:space="preserve"> PAGEREF _Toc293071509 \h </w:instrText>
+        <w:instrText xml:space="preserve"> PAGEREF _Toc293075961 \h </w:instrText>
       </w:r>
       <w:r>
         <w:rPr>
@@ -1334,13 +1537,60 @@
     </w:p>
     <w:p>
       <w:pPr>
-        <w:rPr>
-          <w:rFonts w:ascii="Arial Narrow" w:hAnsi="Arial Narrow"/>
-        </w:rPr>
-      </w:pPr>
-      <w:r>
-        <w:rPr>
-          <w:rFonts w:ascii="Arial Narrow" w:hAnsi="Arial Narrow"/>
+        <w:pStyle w:val="TDC1"/>
+        <w:rPr>
+          <w:rFonts w:asciiTheme="minorHAnsi" w:hAnsiTheme="minorHAnsi"/>
+          <w:b w:val="0"/>
+          <w:noProof/>
+          <w:color w:val="auto"/>
+          <w:lang w:eastAsia="ja-JP"/>
+        </w:rPr>
+      </w:pPr>
+      <w:r>
+        <w:rPr>
+          <w:rFonts w:ascii="Arial Narrow" w:hAnsi="Arial Narrow"/>
+          <w:noProof/>
+        </w:rPr>
+        <w:t>4.- Importar y Exportar datos MongoDB</w:t>
+      </w:r>
+      <w:r>
+        <w:rPr>
+          <w:noProof/>
+        </w:rPr>
+        <w:tab/>
+      </w:r>
+      <w:r>
+        <w:rPr>
+          <w:noProof/>
+        </w:rPr>
+        <w:fldChar w:fldCharType="begin"/>
+      </w:r>
+      <w:r>
+        <w:rPr>
+          <w:noProof/>
+        </w:rPr>
+        <w:instrText xml:space="preserve"> PAGEREF _Toc293075962 \h </w:instrText>
+      </w:r>
+      <w:r>
+        <w:rPr>
+          <w:noProof/>
+        </w:rPr>
+      </w:r>
+      <w:r>
+        <w:rPr>
+          <w:noProof/>
+        </w:rPr>
+        <w:fldChar w:fldCharType="separate"/>
+      </w:r>
+      <w:r>
+        <w:rPr>
+          <w:noProof/>
+        </w:rPr>
+        <w:t>19</w:t>
+      </w:r>
+      <w:r>
+        <w:rPr>
+          <w:noProof/>
         </w:rPr>
         <w:fldChar w:fldCharType="end"/>
       </w:r>
@@ -1355,8 +1605,23 @@
         <w:rPr>
           <w:rFonts w:ascii="Arial Narrow" w:hAnsi="Arial Narrow"/>
         </w:rPr>
+        <w:fldChar w:fldCharType="end"/>
+      </w:r>
+    </w:p>
+    <w:p>
+      <w:pPr>
+        <w:rPr>
+          <w:rFonts w:ascii="Arial Narrow" w:hAnsi="Arial Narrow"/>
+        </w:rPr>
+      </w:pPr>
+      <w:r>
+        <w:rPr>
+          <w:rFonts w:ascii="Arial Narrow" w:hAnsi="Arial Narrow"/>
+        </w:rPr>
         <w:br w:type="page"/>
       </w:r>
+      <w:bookmarkStart w:id="0" w:name="_GoBack"/>
+      <w:bookmarkEnd w:id="0"/>
     </w:p>
     <w:p>
       <w:pPr>
@@ -1366,16 +1631,16 @@
           <w:rFonts w:ascii="Arial Narrow" w:hAnsi="Arial Narrow"/>
         </w:rPr>
       </w:pPr>
-      <w:bookmarkStart w:id="0" w:name="_Toc293048444"/>
-      <w:bookmarkStart w:id="1" w:name="_Toc293071490"/>
+      <w:bookmarkStart w:id="1" w:name="_Toc293048444"/>
+      <w:bookmarkStart w:id="2" w:name="_Toc293075942"/>
       <w:r>
         <w:rPr>
           <w:rFonts w:ascii="Arial Narrow" w:hAnsi="Arial Narrow"/>
         </w:rPr>
         <w:t>1.- Usuario:</w:t>
       </w:r>
-      <w:bookmarkEnd w:id="0"/>
       <w:bookmarkEnd w:id="1"/>
+      <w:bookmarkEnd w:id="2"/>
     </w:p>
     <w:p>
       <w:pPr>
@@ -1419,16 +1684,16 @@
           <w:rFonts w:ascii="Arial Narrow" w:hAnsi="Arial Narrow"/>
         </w:rPr>
       </w:pPr>
-      <w:bookmarkStart w:id="2" w:name="_Toc293048445"/>
-      <w:bookmarkStart w:id="3" w:name="_Toc293071491"/>
+      <w:bookmarkStart w:id="3" w:name="_Toc293048445"/>
+      <w:bookmarkStart w:id="4" w:name="_Toc293075943"/>
       <w:r>
         <w:rPr>
           <w:rFonts w:ascii="Arial Narrow" w:hAnsi="Arial Narrow"/>
         </w:rPr>
         <w:t>1.1.- Registro</w:t>
       </w:r>
-      <w:bookmarkEnd w:id="2"/>
       <w:bookmarkEnd w:id="3"/>
+      <w:bookmarkEnd w:id="4"/>
     </w:p>
     <w:p>
       <w:pPr>
@@ -1902,8 +2167,8 @@
           <w:rFonts w:ascii="Arial Narrow" w:hAnsi="Arial Narrow"/>
         </w:rPr>
       </w:pPr>
-      <w:bookmarkStart w:id="4" w:name="_Toc293048446"/>
-      <w:bookmarkStart w:id="5" w:name="_Toc293071492"/>
+      <w:bookmarkStart w:id="5" w:name="_Toc293048446"/>
+      <w:bookmarkStart w:id="6" w:name="_Toc293075944"/>
       <w:r>
         <w:rPr>
           <w:rFonts w:ascii="Arial Narrow" w:hAnsi="Arial Narrow"/>
@@ -1917,8 +2182,8 @@
         </w:rPr>
         <w:t>Login</w:t>
       </w:r>
-      <w:bookmarkEnd w:id="4"/>
       <w:bookmarkEnd w:id="5"/>
+      <w:bookmarkEnd w:id="6"/>
       <w:proofErr w:type="spellEnd"/>
     </w:p>
     <w:p>
@@ -2330,8 +2595,8 @@
           <w:rFonts w:ascii="Arial Narrow" w:hAnsi="Arial Narrow"/>
         </w:rPr>
       </w:pPr>
-      <w:bookmarkStart w:id="6" w:name="_Toc293048447"/>
-      <w:bookmarkStart w:id="7" w:name="_Toc293071493"/>
+      <w:bookmarkStart w:id="7" w:name="_Toc293048447"/>
+      <w:bookmarkStart w:id="8" w:name="_Toc293075945"/>
       <w:r>
         <w:rPr>
           <w:rFonts w:ascii="Arial Narrow" w:hAnsi="Arial Narrow"/>
@@ -2344,8 +2609,8 @@
         </w:rPr>
         <w:t>.- Consultar Eventos</w:t>
       </w:r>
-      <w:bookmarkEnd w:id="6"/>
       <w:bookmarkEnd w:id="7"/>
+      <w:bookmarkEnd w:id="8"/>
     </w:p>
     <w:p>
       <w:pPr>
@@ -2637,8 +2902,8 @@
           <w:rFonts w:ascii="Arial Narrow" w:hAnsi="Arial Narrow"/>
         </w:rPr>
       </w:pPr>
-      <w:bookmarkStart w:id="8" w:name="_Toc293048448"/>
-      <w:bookmarkStart w:id="9" w:name="_Toc293071494"/>
+      <w:bookmarkStart w:id="9" w:name="_Toc293048448"/>
+      <w:bookmarkStart w:id="10" w:name="_Toc293075946"/>
       <w:r>
         <w:rPr>
           <w:rFonts w:ascii="Arial Narrow" w:hAnsi="Arial Narrow"/>
@@ -2651,8 +2916,8 @@
         </w:rPr>
         <w:t>.- Apuntarse a eventos</w:t>
       </w:r>
-      <w:bookmarkEnd w:id="8"/>
       <w:bookmarkEnd w:id="9"/>
+      <w:bookmarkEnd w:id="10"/>
     </w:p>
     <w:p>
       <w:pPr>
@@ -3163,8 +3428,8 @@
           <w:rFonts w:ascii="Arial Narrow" w:hAnsi="Arial Narrow"/>
         </w:rPr>
       </w:pPr>
-      <w:bookmarkStart w:id="10" w:name="_Toc293048449"/>
-      <w:bookmarkStart w:id="11" w:name="_Toc293071495"/>
+      <w:bookmarkStart w:id="11" w:name="_Toc293048449"/>
+      <w:bookmarkStart w:id="12" w:name="_Toc293075947"/>
       <w:r>
         <w:rPr>
           <w:rFonts w:ascii="Arial Narrow" w:hAnsi="Arial Narrow"/>
@@ -3177,8 +3442,8 @@
         </w:rPr>
         <w:t>.- Modificar datos</w:t>
       </w:r>
-      <w:bookmarkEnd w:id="10"/>
       <w:bookmarkEnd w:id="11"/>
+      <w:bookmarkEnd w:id="12"/>
     </w:p>
     <w:p>
       <w:pPr>
@@ -3988,8 +4253,8 @@
           <w:rFonts w:ascii="Arial Narrow" w:hAnsi="Arial Narrow"/>
         </w:rPr>
       </w:pPr>
-      <w:bookmarkStart w:id="12" w:name="_Toc293048450"/>
-      <w:bookmarkStart w:id="13" w:name="_Toc293071496"/>
+      <w:bookmarkStart w:id="13" w:name="_Toc293048450"/>
+      <w:bookmarkStart w:id="14" w:name="_Toc293075948"/>
       <w:r>
         <w:rPr>
           <w:rFonts w:ascii="Arial Narrow" w:hAnsi="Arial Narrow"/>
@@ -4002,8 +4267,8 @@
         </w:rPr>
         <w:t>.- Cerrar sesión</w:t>
       </w:r>
-      <w:bookmarkEnd w:id="12"/>
       <w:bookmarkEnd w:id="13"/>
+      <w:bookmarkEnd w:id="14"/>
     </w:p>
     <w:p>
       <w:pPr>
@@ -4224,16 +4489,16 @@
           <w:rFonts w:ascii="Arial Narrow" w:hAnsi="Arial Narrow"/>
         </w:rPr>
       </w:pPr>
-      <w:bookmarkStart w:id="14" w:name="_Toc293048451"/>
-      <w:bookmarkStart w:id="15" w:name="_Toc293071497"/>
+      <w:bookmarkStart w:id="15" w:name="_Toc293048451"/>
+      <w:bookmarkStart w:id="16" w:name="_Toc293075949"/>
       <w:r>
         <w:rPr>
           <w:rFonts w:ascii="Arial Narrow" w:hAnsi="Arial Narrow"/>
         </w:rPr>
         <w:t>2.- Artista</w:t>
       </w:r>
-      <w:bookmarkEnd w:id="14"/>
       <w:bookmarkEnd w:id="15"/>
+      <w:bookmarkEnd w:id="16"/>
     </w:p>
     <w:p>
       <w:pPr>
@@ -4271,16 +4536,16 @@
           <w:rFonts w:ascii="Arial Narrow" w:hAnsi="Arial Narrow"/>
         </w:rPr>
       </w:pPr>
-      <w:bookmarkStart w:id="16" w:name="_Toc293048452"/>
-      <w:bookmarkStart w:id="17" w:name="_Toc293071498"/>
+      <w:bookmarkStart w:id="17" w:name="_Toc293048452"/>
+      <w:bookmarkStart w:id="18" w:name="_Toc293075950"/>
       <w:r>
         <w:rPr>
           <w:rFonts w:ascii="Arial Narrow" w:hAnsi="Arial Narrow"/>
         </w:rPr>
         <w:t>2.1.- Registro</w:t>
       </w:r>
-      <w:bookmarkEnd w:id="16"/>
       <w:bookmarkEnd w:id="17"/>
+      <w:bookmarkEnd w:id="18"/>
     </w:p>
     <w:p>
       <w:pPr>
@@ -4650,8 +4915,8 @@
           <w:rFonts w:ascii="Arial Narrow" w:hAnsi="Arial Narrow"/>
         </w:rPr>
       </w:pPr>
-      <w:bookmarkStart w:id="18" w:name="_Toc293048453"/>
-      <w:bookmarkStart w:id="19" w:name="_Toc293071499"/>
+      <w:bookmarkStart w:id="19" w:name="_Toc293048453"/>
+      <w:bookmarkStart w:id="20" w:name="_Toc293075951"/>
       <w:r>
         <w:rPr>
           <w:rFonts w:ascii="Arial Narrow" w:hAnsi="Arial Narrow"/>
@@ -4665,8 +4930,8 @@
         </w:rPr>
         <w:t>Login</w:t>
       </w:r>
-      <w:bookmarkEnd w:id="18"/>
       <w:bookmarkEnd w:id="19"/>
+      <w:bookmarkEnd w:id="20"/>
       <w:proofErr w:type="spellEnd"/>
     </w:p>
     <w:p>
@@ -5083,8 +5348,8 @@
           <w:rFonts w:ascii="Arial Narrow" w:hAnsi="Arial Narrow"/>
         </w:rPr>
       </w:pPr>
-      <w:bookmarkStart w:id="20" w:name="_Toc293048454"/>
-      <w:bookmarkStart w:id="21" w:name="_Toc293071500"/>
+      <w:bookmarkStart w:id="21" w:name="_Toc293048454"/>
+      <w:bookmarkStart w:id="22" w:name="_Toc293075952"/>
       <w:r>
         <w:rPr>
           <w:rFonts w:ascii="Arial Narrow" w:hAnsi="Arial Narrow"/>
@@ -5103,8 +5368,8 @@
         </w:rPr>
         <w:t>.- Crear eventos</w:t>
       </w:r>
-      <w:bookmarkEnd w:id="20"/>
       <w:bookmarkEnd w:id="21"/>
+      <w:bookmarkEnd w:id="22"/>
     </w:p>
     <w:p>
       <w:pPr>
@@ -5529,8 +5794,8 @@
           <w:rFonts w:ascii="Arial Narrow" w:hAnsi="Arial Narrow"/>
         </w:rPr>
       </w:pPr>
-      <w:bookmarkStart w:id="22" w:name="_Toc293048455"/>
-      <w:bookmarkStart w:id="23" w:name="_Toc293071501"/>
+      <w:bookmarkStart w:id="23" w:name="_Toc293048455"/>
+      <w:bookmarkStart w:id="24" w:name="_Toc293075953"/>
       <w:r>
         <w:rPr>
           <w:rFonts w:ascii="Arial Narrow" w:hAnsi="Arial Narrow"/>
@@ -5549,8 +5814,8 @@
         </w:rPr>
         <w:t>.- Consultar Eventos</w:t>
       </w:r>
-      <w:bookmarkEnd w:id="22"/>
       <w:bookmarkEnd w:id="23"/>
+      <w:bookmarkEnd w:id="24"/>
     </w:p>
     <w:p>
       <w:pPr>
@@ -5847,8 +6112,8 @@
           <w:rFonts w:ascii="Arial Narrow" w:hAnsi="Arial Narrow"/>
         </w:rPr>
       </w:pPr>
-      <w:bookmarkStart w:id="24" w:name="_Toc293048456"/>
-      <w:bookmarkStart w:id="25" w:name="_Toc293071502"/>
+      <w:bookmarkStart w:id="25" w:name="_Toc293048456"/>
+      <w:bookmarkStart w:id="26" w:name="_Toc293075954"/>
       <w:r>
         <w:rPr>
           <w:rFonts w:ascii="Arial Narrow" w:hAnsi="Arial Narrow"/>
@@ -5867,8 +6132,8 @@
         </w:rPr>
         <w:t>.- Apuntarse a eventos</w:t>
       </w:r>
-      <w:bookmarkEnd w:id="24"/>
       <w:bookmarkEnd w:id="25"/>
+      <w:bookmarkEnd w:id="26"/>
     </w:p>
     <w:p>
       <w:pPr>
@@ -6231,8 +6496,8 @@
           <w:rFonts w:ascii="Arial Narrow" w:hAnsi="Arial Narrow"/>
         </w:rPr>
       </w:pPr>
-      <w:bookmarkStart w:id="26" w:name="_Toc293048457"/>
-      <w:bookmarkStart w:id="27" w:name="_Toc293071503"/>
+      <w:bookmarkStart w:id="27" w:name="_Toc293048457"/>
+      <w:bookmarkStart w:id="28" w:name="_Toc293075955"/>
       <w:r>
         <w:rPr>
           <w:rFonts w:ascii="Arial Narrow" w:hAnsi="Arial Narrow"/>
@@ -6245,58 +6510,34 @@
         </w:rPr>
         <w:t>.- Modificar datos</w:t>
       </w:r>
-      <w:bookmarkEnd w:id="26"/>
       <w:bookmarkEnd w:id="27"/>
-    </w:p>
-    <w:p>
-      <w:pPr>
-        <w:rPr>
-          <w:rFonts w:ascii="Arial Narrow" w:hAnsi="Arial Narrow"/>
-        </w:rPr>
-      </w:pPr>
-      <w:r>
-        <w:rPr>
-          <w:rFonts w:ascii="Arial Narrow" w:hAnsi="Arial Narrow"/>
-        </w:rPr>
-        <w:t xml:space="preserve">Para modificar </w:t>
-      </w:r>
-      <w:r>
-        <w:rPr>
-          <w:rFonts w:ascii="Arial Narrow" w:hAnsi="Arial Narrow"/>
-        </w:rPr>
-        <w:t>los</w:t>
-      </w:r>
-      <w:r>
-        <w:rPr>
-          <w:rFonts w:ascii="Arial Narrow" w:hAnsi="Arial Narrow"/>
-        </w:rPr>
-        <w:t xml:space="preserve"> datos personales solo tenemos que hacer </w:t>
+      <w:bookmarkEnd w:id="28"/>
+    </w:p>
+    <w:p>
+      <w:pPr>
+        <w:rPr>
+          <w:rFonts w:ascii="Arial Narrow" w:hAnsi="Arial Narrow"/>
+        </w:rPr>
+      </w:pPr>
+      <w:r>
+        <w:rPr>
+          <w:rFonts w:ascii="Arial Narrow" w:hAnsi="Arial Narrow"/>
+        </w:rPr>
+        <w:t xml:space="preserve">Para modificar los datos personales solo tenemos que hacer </w:t>
       </w:r>
       <w:proofErr w:type="spellStart"/>
       <w:r>
         <w:rPr>
           <w:rFonts w:ascii="Arial Narrow" w:hAnsi="Arial Narrow"/>
         </w:rPr>
-        <w:t>c</w:t>
-      </w:r>
-      <w:r>
-        <w:rPr>
-          <w:rFonts w:ascii="Arial Narrow" w:hAnsi="Arial Narrow"/>
-        </w:rPr>
-        <w:t>lick</w:t>
+        <w:t>click</w:t>
       </w:r>
       <w:proofErr w:type="spellEnd"/>
       <w:r>
         <w:rPr>
           <w:rFonts w:ascii="Arial Narrow" w:hAnsi="Arial Narrow"/>
         </w:rPr>
-        <w:t xml:space="preserve"> en “Editar datos”, Figura 23</w:t>
-      </w:r>
-      <w:r>
-        <w:rPr>
-          <w:rFonts w:ascii="Arial Narrow" w:hAnsi="Arial Narrow"/>
-        </w:rPr>
-        <w:t>:</w:t>
+        <w:t xml:space="preserve"> en “Editar datos”, Figura 23:</w:t>
       </w:r>
     </w:p>
     <w:p>
@@ -6502,19 +6743,7 @@
         <w:rPr>
           <w:rFonts w:ascii="Arial Narrow" w:hAnsi="Arial Narrow"/>
         </w:rPr>
-        <w:t xml:space="preserve">A continuación nos llevara al formulario con nuestros datos </w:t>
-      </w:r>
-      <w:r>
-        <w:rPr>
-          <w:rFonts w:ascii="Arial Narrow" w:hAnsi="Arial Narrow"/>
-        </w:rPr>
-        <w:t>actuales cargados. P</w:t>
-      </w:r>
-      <w:r>
-        <w:rPr>
-          <w:rFonts w:ascii="Arial Narrow" w:hAnsi="Arial Narrow"/>
-        </w:rPr>
-        <w:t xml:space="preserve">ara mayor seguridad si modificamos algún campo el sistema nos pedirá la contraseña y </w:t>
+        <w:t xml:space="preserve">A continuación nos llevara al formulario con nuestros datos actuales cargados. Para mayor seguridad si modificamos algún campo el sistema nos pedirá la contraseña y </w:t>
       </w:r>
       <w:r>
         <w:rPr>
@@ -6840,19 +7069,7 @@
         <w:rPr>
           <w:rFonts w:ascii="Arial Narrow" w:hAnsi="Arial Narrow"/>
         </w:rPr>
-        <w:t xml:space="preserve">En el mismo apartado también, podremos proceder a la eliminación de la cuenta, </w:t>
-      </w:r>
-      <w:r>
-        <w:rPr>
-          <w:rFonts w:ascii="Arial Narrow" w:hAnsi="Arial Narrow"/>
-        </w:rPr>
-        <w:t>Figura 26</w:t>
-      </w:r>
-      <w:r>
-        <w:rPr>
-          <w:rFonts w:ascii="Arial Narrow" w:hAnsi="Arial Narrow"/>
-        </w:rPr>
-        <w:t>:</w:t>
+        <w:t>En el mismo apartado también, podremos proceder a la eliminación de la cuenta, Figura 26:</w:t>
       </w:r>
     </w:p>
     <w:p>
@@ -7202,8 +7419,8 @@
           <w:rFonts w:ascii="Arial Narrow" w:hAnsi="Arial Narrow"/>
         </w:rPr>
       </w:pPr>
-      <w:bookmarkStart w:id="28" w:name="_Toc293048458"/>
-      <w:bookmarkStart w:id="29" w:name="_Toc293071504"/>
+      <w:bookmarkStart w:id="29" w:name="_Toc293048458"/>
+      <w:bookmarkStart w:id="30" w:name="_Toc293075956"/>
       <w:r>
         <w:rPr>
           <w:rFonts w:ascii="Arial Narrow" w:hAnsi="Arial Narrow"/>
@@ -7216,8 +7433,8 @@
         </w:rPr>
         <w:t>.- Cerrar sesión</w:t>
       </w:r>
-      <w:bookmarkEnd w:id="28"/>
       <w:bookmarkEnd w:id="29"/>
+      <w:bookmarkEnd w:id="30"/>
     </w:p>
     <w:p>
       <w:pPr>
@@ -7230,19 +7447,7 @@
         <w:rPr>
           <w:rFonts w:ascii="Arial Narrow" w:hAnsi="Arial Narrow"/>
         </w:rPr>
-        <w:t xml:space="preserve">En cualquier momento podremos cerrar sesión ya que tendremos disponible en todo momento el panel lateral donde estará </w:t>
-      </w:r>
-      <w:r>
-        <w:rPr>
-          <w:rFonts w:ascii="Arial Narrow" w:hAnsi="Arial Narrow"/>
-        </w:rPr>
-        <w:t>dicha opción, Figura 28</w:t>
-      </w:r>
-      <w:r>
-        <w:rPr>
-          <w:rFonts w:ascii="Arial Narrow" w:hAnsi="Arial Narrow"/>
-        </w:rPr>
-        <w:t>:</w:t>
+        <w:t>En cualquier momento podremos cerrar sesión ya que tendremos disponible en todo momento el panel lateral donde estará dicha opción, Figura 28:</w:t>
       </w:r>
     </w:p>
     <w:p>
@@ -7441,16 +7646,16 @@
           <w:rFonts w:ascii="Arial Narrow" w:hAnsi="Arial Narrow"/>
         </w:rPr>
       </w:pPr>
-      <w:bookmarkStart w:id="30" w:name="_Toc293048459"/>
-      <w:bookmarkStart w:id="31" w:name="_Toc293071505"/>
+      <w:bookmarkStart w:id="31" w:name="_Toc293048459"/>
+      <w:bookmarkStart w:id="32" w:name="_Toc293075957"/>
       <w:r>
         <w:rPr>
           <w:rFonts w:ascii="Arial Narrow" w:hAnsi="Arial Narrow"/>
         </w:rPr>
         <w:t>3.- Admin</w:t>
       </w:r>
-      <w:bookmarkEnd w:id="30"/>
       <w:bookmarkEnd w:id="31"/>
+      <w:bookmarkEnd w:id="32"/>
     </w:p>
     <w:p>
       <w:pPr>
@@ -7474,8 +7679,8 @@
           <w:rFonts w:ascii="Arial Narrow" w:hAnsi="Arial Narrow"/>
         </w:rPr>
       </w:pPr>
-      <w:bookmarkStart w:id="32" w:name="_Toc293048460"/>
-      <w:bookmarkStart w:id="33" w:name="_Toc293071506"/>
+      <w:bookmarkStart w:id="33" w:name="_Toc293048460"/>
+      <w:bookmarkStart w:id="34" w:name="_Toc293075958"/>
       <w:r>
         <w:rPr>
           <w:rFonts w:ascii="Arial Narrow" w:hAnsi="Arial Narrow"/>
@@ -7489,8 +7694,8 @@
         </w:rPr>
         <w:t>Login</w:t>
       </w:r>
-      <w:bookmarkEnd w:id="32"/>
       <w:bookmarkEnd w:id="33"/>
+      <w:bookmarkEnd w:id="34"/>
       <w:proofErr w:type="spellEnd"/>
     </w:p>
     <w:p>
@@ -7557,13 +7762,7 @@
         <w:rPr>
           <w:rFonts w:ascii="Arial Narrow" w:hAnsi="Arial Narrow"/>
         </w:rPr>
-        <w:t xml:space="preserve"> Figura 29</w:t>
-      </w:r>
-      <w:r>
-        <w:rPr>
-          <w:rFonts w:ascii="Arial Narrow" w:hAnsi="Arial Narrow"/>
-        </w:rPr>
-        <w:t>:</w:t>
+        <w:t xml:space="preserve"> Figura 29:</w:t>
       </w:r>
     </w:p>
     <w:p>
@@ -7934,7 +8133,13 @@
         <w:t xml:space="preserve"> podrá realizar las operaciones que se mencionan en los apartados siguientes.</w:t>
       </w:r>
     </w:p>
-    <w:p/>
+    <w:p>
+      <w:pPr>
+        <w:rPr>
+          <w:rFonts w:ascii="Arial Narrow" w:hAnsi="Arial Narrow"/>
+        </w:rPr>
+      </w:pPr>
+    </w:p>
     <w:p>
       <w:pPr>
         <w:pStyle w:val="Ttulo2"/>
@@ -7943,8 +8148,8 @@
           <w:rFonts w:ascii="Arial Narrow" w:hAnsi="Arial Narrow"/>
         </w:rPr>
       </w:pPr>
-      <w:bookmarkStart w:id="34" w:name="_Toc293048461"/>
-      <w:bookmarkStart w:id="35" w:name="_Toc293071507"/>
+      <w:bookmarkStart w:id="35" w:name="_Toc293048461"/>
+      <w:bookmarkStart w:id="36" w:name="_Toc293075959"/>
       <w:r>
         <w:rPr>
           <w:rFonts w:ascii="Arial Narrow" w:hAnsi="Arial Narrow"/>
@@ -7957,26 +8162,54 @@
         </w:rPr>
         <w:t>rtistas</w:t>
       </w:r>
-      <w:bookmarkEnd w:id="34"/>
       <w:bookmarkEnd w:id="35"/>
-    </w:p>
-    <w:p>
-      <w:r>
+      <w:bookmarkEnd w:id="36"/>
+    </w:p>
+    <w:p>
+      <w:pPr>
+        <w:rPr>
+          <w:rFonts w:ascii="Arial Narrow" w:hAnsi="Arial Narrow"/>
+        </w:rPr>
+      </w:pPr>
+      <w:r>
+        <w:rPr>
+          <w:rFonts w:ascii="Arial Narrow" w:hAnsi="Arial Narrow"/>
+        </w:rPr>
         <w:t>El administrador podrá realizar todas las operaciones CRUD sobre usuarios y artistas.</w:t>
       </w:r>
     </w:p>
     <w:p>
-      <w:r>
+      <w:pPr>
+        <w:rPr>
+          <w:rFonts w:ascii="Arial Narrow" w:hAnsi="Arial Narrow"/>
+        </w:rPr>
+      </w:pPr>
+      <w:r>
+        <w:rPr>
+          <w:rFonts w:ascii="Arial Narrow" w:hAnsi="Arial Narrow"/>
+        </w:rPr>
         <w:t>En las siguientes figuras podremos observar las operaciones que puede realizar</w:t>
       </w:r>
       <w:r>
+        <w:rPr>
+          <w:rFonts w:ascii="Arial Narrow" w:hAnsi="Arial Narrow"/>
+        </w:rPr>
         <w:t xml:space="preserve"> sobre</w:t>
       </w:r>
       <w:r>
+        <w:rPr>
+          <w:rFonts w:ascii="Arial Narrow" w:hAnsi="Arial Narrow"/>
+        </w:rPr>
         <w:t>:</w:t>
       </w:r>
     </w:p>
-    <w:p/>
+    <w:p>
+      <w:pPr>
+        <w:rPr>
+          <w:rFonts w:ascii="Arial Narrow" w:hAnsi="Arial Narrow"/>
+        </w:rPr>
+      </w:pPr>
+    </w:p>
     <w:p>
       <w:pPr>
         <w:pStyle w:val="Prrafodelista"/>
@@ -7984,14 +8217,23 @@
           <w:ilvl w:val="0"/>
           <w:numId w:val="2"/>
         </w:numPr>
-      </w:pPr>
-      <w:r>
+        <w:rPr>
+          <w:rFonts w:ascii="Arial Narrow" w:hAnsi="Arial Narrow"/>
+        </w:rPr>
+      </w:pPr>
+      <w:r>
+        <w:rPr>
+          <w:rFonts w:ascii="Arial Narrow" w:hAnsi="Arial Narrow"/>
+        </w:rPr>
         <w:t>Usuarios:</w:t>
       </w:r>
     </w:p>
     <w:p>
       <w:pPr>
         <w:keepNext/>
+        <w:rPr>
+          <w:rFonts w:ascii="Arial Narrow" w:hAnsi="Arial Narrow"/>
+        </w:rPr>
       </w:pPr>
       <w:r>
         <w:rPr>
@@ -8123,27 +8365,44 @@
     <w:p>
       <w:pPr>
         <w:pStyle w:val="Epgrafe"/>
-      </w:pPr>
-      <w:r>
+        <w:rPr>
+          <w:rFonts w:ascii="Arial Narrow" w:hAnsi="Arial Narrow"/>
+        </w:rPr>
+      </w:pPr>
+      <w:r>
+        <w:rPr>
+          <w:rFonts w:ascii="Arial Narrow" w:hAnsi="Arial Narrow"/>
+        </w:rPr>
         <w:t xml:space="preserve">Figura </w:t>
       </w:r>
       <w:r>
+        <w:rPr>
+          <w:rFonts w:ascii="Arial Narrow" w:hAnsi="Arial Narrow"/>
+        </w:rPr>
         <w:fldChar w:fldCharType="begin"/>
       </w:r>
       <w:r>
+        <w:rPr>
+          <w:rFonts w:ascii="Arial Narrow" w:hAnsi="Arial Narrow"/>
+        </w:rPr>
         <w:instrText xml:space="preserve"> SEQ Figura \* ARABIC </w:instrText>
       </w:r>
       <w:r>
+        <w:rPr>
+          <w:rFonts w:ascii="Arial Narrow" w:hAnsi="Arial Narrow"/>
+        </w:rPr>
         <w:fldChar w:fldCharType="separate"/>
       </w:r>
       <w:r>
         <w:rPr>
+          <w:rFonts w:ascii="Arial Narrow" w:hAnsi="Arial Narrow"/>
           <w:noProof/>
         </w:rPr>
         <w:t>31</w:t>
       </w:r>
       <w:r>
         <w:rPr>
+          <w:rFonts w:ascii="Arial Narrow" w:hAnsi="Arial Narrow"/>
           <w:noProof/>
         </w:rPr>
         <w:fldChar w:fldCharType="end"/>
@@ -8152,9 +8411,13 @@
     <w:p>
       <w:pPr>
         <w:keepNext/>
-      </w:pPr>
-      <w:r>
-        <w:rPr>
+        <w:rPr>
+          <w:rFonts w:ascii="Arial Narrow" w:hAnsi="Arial Narrow"/>
+        </w:rPr>
+      </w:pPr>
+      <w:r>
+        <w:rPr>
+          <w:rFonts w:ascii="Arial Narrow" w:hAnsi="Arial Narrow"/>
           <w:noProof/>
           <w:lang w:val="es-ES"/>
         </w:rPr>
@@ -8211,27 +8474,44 @@
     <w:p>
       <w:pPr>
         <w:pStyle w:val="Epgrafe"/>
-      </w:pPr>
-      <w:r>
+        <w:rPr>
+          <w:rFonts w:ascii="Arial Narrow" w:hAnsi="Arial Narrow"/>
+        </w:rPr>
+      </w:pPr>
+      <w:r>
+        <w:rPr>
+          <w:rFonts w:ascii="Arial Narrow" w:hAnsi="Arial Narrow"/>
+        </w:rPr>
         <w:t xml:space="preserve">Figura </w:t>
       </w:r>
       <w:r>
+        <w:rPr>
+          <w:rFonts w:ascii="Arial Narrow" w:hAnsi="Arial Narrow"/>
+        </w:rPr>
         <w:fldChar w:fldCharType="begin"/>
       </w:r>
       <w:r>
+        <w:rPr>
+          <w:rFonts w:ascii="Arial Narrow" w:hAnsi="Arial Narrow"/>
+        </w:rPr>
         <w:instrText xml:space="preserve"> SEQ Figura \* ARABIC </w:instrText>
       </w:r>
       <w:r>
+        <w:rPr>
+          <w:rFonts w:ascii="Arial Narrow" w:hAnsi="Arial Narrow"/>
+        </w:rPr>
         <w:fldChar w:fldCharType="separate"/>
       </w:r>
       <w:r>
         <w:rPr>
+          <w:rFonts w:ascii="Arial Narrow" w:hAnsi="Arial Narrow"/>
           <w:noProof/>
         </w:rPr>
         <w:t>32</w:t>
       </w:r>
       <w:r>
         <w:rPr>
+          <w:rFonts w:ascii="Arial Narrow" w:hAnsi="Arial Narrow"/>
           <w:noProof/>
         </w:rPr>
         <w:fldChar w:fldCharType="end"/>
@@ -8244,16 +8524,28 @@
           <w:ilvl w:val="0"/>
           <w:numId w:val="1"/>
         </w:numPr>
-      </w:pPr>
-      <w:r>
+        <w:rPr>
+          <w:rFonts w:ascii="Arial Narrow" w:hAnsi="Arial Narrow"/>
+        </w:rPr>
+      </w:pPr>
+      <w:r>
+        <w:rPr>
+          <w:rFonts w:ascii="Arial Narrow" w:hAnsi="Arial Narrow"/>
+        </w:rPr>
         <w:t xml:space="preserve">Para crear un nuevo usuario lo único que tenemos que hacer el rellenar el formulario y hacer </w:t>
       </w:r>
       <w:proofErr w:type="spellStart"/>
       <w:r>
+        <w:rPr>
+          <w:rFonts w:ascii="Arial Narrow" w:hAnsi="Arial Narrow"/>
+        </w:rPr>
         <w:t>click</w:t>
       </w:r>
       <w:proofErr w:type="spellEnd"/>
       <w:r>
+        <w:rPr>
+          <w:rFonts w:ascii="Arial Narrow" w:hAnsi="Arial Narrow"/>
+        </w:rPr>
         <w:t xml:space="preserve"> en el botón “Crear usuario”</w:t>
       </w:r>
     </w:p>
@@ -8264,28 +8556,52 @@
           <w:ilvl w:val="0"/>
           <w:numId w:val="1"/>
         </w:numPr>
-      </w:pPr>
-      <w:r>
+        <w:rPr>
+          <w:rFonts w:ascii="Arial Narrow" w:hAnsi="Arial Narrow"/>
+        </w:rPr>
+      </w:pPr>
+      <w:r>
+        <w:rPr>
+          <w:rFonts w:ascii="Arial Narrow" w:hAnsi="Arial Narrow"/>
+        </w:rPr>
         <w:t>Para consultar los datos de un usuario, hacemos</w:t>
       </w:r>
       <w:r>
+        <w:rPr>
+          <w:rFonts w:ascii="Arial Narrow" w:hAnsi="Arial Narrow"/>
+        </w:rPr>
         <w:t xml:space="preserve"> </w:t>
       </w:r>
       <w:proofErr w:type="spellStart"/>
       <w:r>
+        <w:rPr>
+          <w:rFonts w:ascii="Arial Narrow" w:hAnsi="Arial Narrow"/>
+        </w:rPr>
         <w:t>click</w:t>
       </w:r>
       <w:proofErr w:type="spellEnd"/>
       <w:r>
+        <w:rPr>
+          <w:rFonts w:ascii="Arial Narrow" w:hAnsi="Arial Narrow"/>
+        </w:rPr>
         <w:t xml:space="preserve"> en algún </w:t>
       </w:r>
       <w:r>
+        <w:rPr>
+          <w:rFonts w:ascii="Arial Narrow" w:hAnsi="Arial Narrow"/>
+        </w:rPr>
         <w:t>registro</w:t>
       </w:r>
       <w:r>
+        <w:rPr>
+          <w:rFonts w:ascii="Arial Narrow" w:hAnsi="Arial Narrow"/>
+        </w:rPr>
         <w:t xml:space="preserve"> </w:t>
       </w:r>
       <w:r>
+        <w:rPr>
+          <w:rFonts w:ascii="Arial Narrow" w:hAnsi="Arial Narrow"/>
+        </w:rPr>
         <w:t>y nos cargara automáticamente los datos en el formulario.</w:t>
       </w:r>
     </w:p>
@@ -8296,25 +8612,46 @@
           <w:ilvl w:val="0"/>
           <w:numId w:val="1"/>
         </w:numPr>
-      </w:pPr>
-      <w:r>
+        <w:rPr>
+          <w:rFonts w:ascii="Arial Narrow" w:hAnsi="Arial Narrow"/>
+        </w:rPr>
+      </w:pPr>
+      <w:r>
+        <w:rPr>
+          <w:rFonts w:ascii="Arial Narrow" w:hAnsi="Arial Narrow"/>
+        </w:rPr>
         <w:t xml:space="preserve">Para modificar los valores lo único que hacemos es cambiar </w:t>
       </w:r>
       <w:r>
+        <w:rPr>
+          <w:rFonts w:ascii="Arial Narrow" w:hAnsi="Arial Narrow"/>
+        </w:rPr>
         <w:t xml:space="preserve">los </w:t>
       </w:r>
       <w:r>
+        <w:rPr>
+          <w:rFonts w:ascii="Arial Narrow" w:hAnsi="Arial Narrow"/>
+        </w:rPr>
         <w:t>valores</w:t>
       </w:r>
       <w:r>
+        <w:rPr>
+          <w:rFonts w:ascii="Arial Narrow" w:hAnsi="Arial Narrow"/>
+        </w:rPr>
         <w:t xml:space="preserve"> en el formulario y hacer </w:t>
       </w:r>
       <w:proofErr w:type="spellStart"/>
       <w:r>
+        <w:rPr>
+          <w:rFonts w:ascii="Arial Narrow" w:hAnsi="Arial Narrow"/>
+        </w:rPr>
         <w:t>click</w:t>
       </w:r>
       <w:proofErr w:type="spellEnd"/>
       <w:r>
+        <w:rPr>
+          <w:rFonts w:ascii="Arial Narrow" w:hAnsi="Arial Narrow"/>
+        </w:rPr>
         <w:t xml:space="preserve"> en el botón “Editar usuario”. De esta forma se guardan los nuevos datos en la base de datos.</w:t>
       </w:r>
     </w:p>
@@ -8325,20 +8662,38 @@
           <w:ilvl w:val="0"/>
           <w:numId w:val="1"/>
         </w:numPr>
-      </w:pPr>
-      <w:r>
+        <w:rPr>
+          <w:rFonts w:ascii="Arial Narrow" w:hAnsi="Arial Narrow"/>
+        </w:rPr>
+      </w:pPr>
+      <w:r>
+        <w:rPr>
+          <w:rFonts w:ascii="Arial Narrow" w:hAnsi="Arial Narrow"/>
+        </w:rPr>
         <w:t xml:space="preserve">Si deseamos eliminar al usuario, solo tenemos que seleccionar el registro y hacer </w:t>
       </w:r>
       <w:proofErr w:type="spellStart"/>
       <w:r>
+        <w:rPr>
+          <w:rFonts w:ascii="Arial Narrow" w:hAnsi="Arial Narrow"/>
+        </w:rPr>
         <w:t>click</w:t>
       </w:r>
       <w:proofErr w:type="spellEnd"/>
       <w:r>
+        <w:rPr>
+          <w:rFonts w:ascii="Arial Narrow" w:hAnsi="Arial Narrow"/>
+        </w:rPr>
         <w:t xml:space="preserve"> en el botón “Borrar usuario”.</w:t>
       </w:r>
     </w:p>
-    <w:p/>
+    <w:p>
+      <w:pPr>
+        <w:rPr>
+          <w:rFonts w:ascii="Arial Narrow" w:hAnsi="Arial Narrow"/>
+        </w:rPr>
+      </w:pPr>
+    </w:p>
     <w:p>
       <w:pPr>
         <w:pStyle w:val="Prrafodelista"/>
@@ -8346,17 +8701,27 @@
           <w:ilvl w:val="0"/>
           <w:numId w:val="2"/>
         </w:numPr>
-      </w:pPr>
-      <w:r>
+        <w:rPr>
+          <w:rFonts w:ascii="Arial Narrow" w:hAnsi="Arial Narrow"/>
+        </w:rPr>
+      </w:pPr>
+      <w:r>
+        <w:rPr>
+          <w:rFonts w:ascii="Arial Narrow" w:hAnsi="Arial Narrow"/>
+        </w:rPr>
         <w:t>Artistas</w:t>
       </w:r>
     </w:p>
     <w:p>
       <w:pPr>
         <w:keepNext/>
-      </w:pPr>
-      <w:r>
-        <w:rPr>
+        <w:rPr>
+          <w:rFonts w:ascii="Arial Narrow" w:hAnsi="Arial Narrow"/>
+        </w:rPr>
+      </w:pPr>
+      <w:r>
+        <w:rPr>
+          <w:rFonts w:ascii="Arial Narrow" w:hAnsi="Arial Narrow"/>
           <w:noProof/>
           <w:lang w:val="es-ES"/>
         </w:rPr>
@@ -8428,6 +8793,7 @@
       </w:r>
       <w:r>
         <w:rPr>
+          <w:rFonts w:ascii="Arial Narrow" w:hAnsi="Arial Narrow"/>
           <w:noProof/>
           <w:lang w:val="es-ES"/>
         </w:rPr>
@@ -8484,27 +8850,44 @@
     <w:p>
       <w:pPr>
         <w:pStyle w:val="Epgrafe"/>
-      </w:pPr>
-      <w:r>
+        <w:rPr>
+          <w:rFonts w:ascii="Arial Narrow" w:hAnsi="Arial Narrow"/>
+        </w:rPr>
+      </w:pPr>
+      <w:r>
+        <w:rPr>
+          <w:rFonts w:ascii="Arial Narrow" w:hAnsi="Arial Narrow"/>
+        </w:rPr>
         <w:t xml:space="preserve">Figura </w:t>
       </w:r>
       <w:r>
+        <w:rPr>
+          <w:rFonts w:ascii="Arial Narrow" w:hAnsi="Arial Narrow"/>
+        </w:rPr>
         <w:fldChar w:fldCharType="begin"/>
       </w:r>
       <w:r>
+        <w:rPr>
+          <w:rFonts w:ascii="Arial Narrow" w:hAnsi="Arial Narrow"/>
+        </w:rPr>
         <w:instrText xml:space="preserve"> SEQ Figura \* ARABIC </w:instrText>
       </w:r>
       <w:r>
+        <w:rPr>
+          <w:rFonts w:ascii="Arial Narrow" w:hAnsi="Arial Narrow"/>
+        </w:rPr>
         <w:fldChar w:fldCharType="separate"/>
       </w:r>
       <w:r>
         <w:rPr>
+          <w:rFonts w:ascii="Arial Narrow" w:hAnsi="Arial Narrow"/>
           <w:noProof/>
         </w:rPr>
         <w:t>33</w:t>
       </w:r>
       <w:r>
         <w:rPr>
+          <w:rFonts w:ascii="Arial Narrow" w:hAnsi="Arial Narrow"/>
           <w:noProof/>
         </w:rPr>
         <w:fldChar w:fldCharType="end"/>
@@ -8513,9 +8896,13 @@
     <w:p>
       <w:pPr>
         <w:keepNext/>
-      </w:pPr>
-      <w:r>
-        <w:rPr>
+        <w:rPr>
+          <w:rFonts w:ascii="Arial Narrow" w:hAnsi="Arial Narrow"/>
+        </w:rPr>
+      </w:pPr>
+      <w:r>
+        <w:rPr>
+          <w:rFonts w:ascii="Arial Narrow" w:hAnsi="Arial Narrow"/>
           <w:noProof/>
           <w:lang w:val="es-ES"/>
         </w:rPr>
@@ -8572,34 +8959,59 @@
     <w:p>
       <w:pPr>
         <w:pStyle w:val="Epgrafe"/>
-      </w:pPr>
-      <w:r>
+        <w:rPr>
+          <w:rFonts w:ascii="Arial Narrow" w:hAnsi="Arial Narrow"/>
+        </w:rPr>
+      </w:pPr>
+      <w:r>
+        <w:rPr>
+          <w:rFonts w:ascii="Arial Narrow" w:hAnsi="Arial Narrow"/>
+        </w:rPr>
         <w:t xml:space="preserve">Figura </w:t>
       </w:r>
       <w:r>
+        <w:rPr>
+          <w:rFonts w:ascii="Arial Narrow" w:hAnsi="Arial Narrow"/>
+        </w:rPr>
         <w:fldChar w:fldCharType="begin"/>
       </w:r>
       <w:r>
+        <w:rPr>
+          <w:rFonts w:ascii="Arial Narrow" w:hAnsi="Arial Narrow"/>
+        </w:rPr>
         <w:instrText xml:space="preserve"> SEQ Figura \* ARABIC </w:instrText>
       </w:r>
       <w:r>
+        <w:rPr>
+          <w:rFonts w:ascii="Arial Narrow" w:hAnsi="Arial Narrow"/>
+        </w:rPr>
         <w:fldChar w:fldCharType="separate"/>
       </w:r>
       <w:r>
         <w:rPr>
+          <w:rFonts w:ascii="Arial Narrow" w:hAnsi="Arial Narrow"/>
           <w:noProof/>
         </w:rPr>
         <w:t>34</w:t>
       </w:r>
       <w:r>
         <w:rPr>
+          <w:rFonts w:ascii="Arial Narrow" w:hAnsi="Arial Narrow"/>
           <w:noProof/>
         </w:rPr>
         <w:fldChar w:fldCharType="end"/>
       </w:r>
     </w:p>
     <w:p>
-      <w:r>
+      <w:pPr>
+        <w:rPr>
+          <w:rFonts w:ascii="Arial Narrow" w:hAnsi="Arial Narrow"/>
+        </w:rPr>
+      </w:pPr>
+      <w:r>
+        <w:rPr>
+          <w:rFonts w:ascii="Arial Narrow" w:hAnsi="Arial Narrow"/>
+        </w:rPr>
         <w:t>De la misma forma que los usuarios:</w:t>
       </w:r>
     </w:p>
@@ -8610,16 +9022,28 @@
           <w:ilvl w:val="0"/>
           <w:numId w:val="1"/>
         </w:numPr>
-      </w:pPr>
-      <w:r>
+        <w:rPr>
+          <w:rFonts w:ascii="Arial Narrow" w:hAnsi="Arial Narrow"/>
+        </w:rPr>
+      </w:pPr>
+      <w:r>
+        <w:rPr>
+          <w:rFonts w:ascii="Arial Narrow" w:hAnsi="Arial Narrow"/>
+        </w:rPr>
         <w:t xml:space="preserve">Para crear un nuevo artista lo único que tenemos que hacer el rellenar el formulario y hacer </w:t>
       </w:r>
       <w:proofErr w:type="spellStart"/>
       <w:r>
+        <w:rPr>
+          <w:rFonts w:ascii="Arial Narrow" w:hAnsi="Arial Narrow"/>
+        </w:rPr>
         <w:t>click</w:t>
       </w:r>
       <w:proofErr w:type="spellEnd"/>
       <w:r>
+        <w:rPr>
+          <w:rFonts w:ascii="Arial Narrow" w:hAnsi="Arial Narrow"/>
+        </w:rPr>
         <w:t xml:space="preserve"> en el botón “Crear artista”</w:t>
       </w:r>
     </w:p>
@@ -8630,16 +9054,28 @@
           <w:ilvl w:val="0"/>
           <w:numId w:val="1"/>
         </w:numPr>
-      </w:pPr>
-      <w:r>
+        <w:rPr>
+          <w:rFonts w:ascii="Arial Narrow" w:hAnsi="Arial Narrow"/>
+        </w:rPr>
+      </w:pPr>
+      <w:r>
+        <w:rPr>
+          <w:rFonts w:ascii="Arial Narrow" w:hAnsi="Arial Narrow"/>
+        </w:rPr>
         <w:t xml:space="preserve">Para consultar los datos de un artista, hacemos </w:t>
       </w:r>
       <w:proofErr w:type="spellStart"/>
       <w:r>
+        <w:rPr>
+          <w:rFonts w:ascii="Arial Narrow" w:hAnsi="Arial Narrow"/>
+        </w:rPr>
         <w:t>click</w:t>
       </w:r>
       <w:proofErr w:type="spellEnd"/>
       <w:r>
+        <w:rPr>
+          <w:rFonts w:ascii="Arial Narrow" w:hAnsi="Arial Narrow"/>
+        </w:rPr>
         <w:t xml:space="preserve"> en algún registro y nos cargara automáticamente los datos en el formulario.</w:t>
       </w:r>
     </w:p>
@@ -8650,22 +9086,40 @@
           <w:ilvl w:val="0"/>
           <w:numId w:val="1"/>
         </w:numPr>
-      </w:pPr>
-      <w:r>
+        <w:rPr>
+          <w:rFonts w:ascii="Arial Narrow" w:hAnsi="Arial Narrow"/>
+        </w:rPr>
+      </w:pPr>
+      <w:r>
+        <w:rPr>
+          <w:rFonts w:ascii="Arial Narrow" w:hAnsi="Arial Narrow"/>
+        </w:rPr>
         <w:t xml:space="preserve">Para modificar los valores lo único que hacemos es cambiar los </w:t>
       </w:r>
       <w:r>
+        <w:rPr>
+          <w:rFonts w:ascii="Arial Narrow" w:hAnsi="Arial Narrow"/>
+        </w:rPr>
         <w:t>valores</w:t>
       </w:r>
       <w:r>
+        <w:rPr>
+          <w:rFonts w:ascii="Arial Narrow" w:hAnsi="Arial Narrow"/>
+        </w:rPr>
         <w:t xml:space="preserve"> en el formulario y hacer </w:t>
       </w:r>
       <w:proofErr w:type="spellStart"/>
       <w:r>
+        <w:rPr>
+          <w:rFonts w:ascii="Arial Narrow" w:hAnsi="Arial Narrow"/>
+        </w:rPr>
         <w:t>click</w:t>
       </w:r>
       <w:proofErr w:type="spellEnd"/>
       <w:r>
+        <w:rPr>
+          <w:rFonts w:ascii="Arial Narrow" w:hAnsi="Arial Narrow"/>
+        </w:rPr>
         <w:t xml:space="preserve"> en el botón “Editar artista”. De esta forma se guardan los nuevos datos en la base de datos.</w:t>
       </w:r>
     </w:p>
@@ -8676,34 +9130,76 @@
           <w:ilvl w:val="0"/>
           <w:numId w:val="1"/>
         </w:numPr>
-      </w:pPr>
-      <w:r>
+        <w:rPr>
+          <w:rFonts w:ascii="Arial Narrow" w:hAnsi="Arial Narrow"/>
+        </w:rPr>
+      </w:pPr>
+      <w:r>
+        <w:rPr>
+          <w:rFonts w:ascii="Arial Narrow" w:hAnsi="Arial Narrow"/>
+        </w:rPr>
         <w:t xml:space="preserve">Si deseamos eliminar al </w:t>
       </w:r>
       <w:r>
+        <w:rPr>
+          <w:rFonts w:ascii="Arial Narrow" w:hAnsi="Arial Narrow"/>
+        </w:rPr>
         <w:t>artista</w:t>
       </w:r>
       <w:r>
+        <w:rPr>
+          <w:rFonts w:ascii="Arial Narrow" w:hAnsi="Arial Narrow"/>
+        </w:rPr>
         <w:t xml:space="preserve">, solo tenemos que seleccionar el registro y hacer </w:t>
       </w:r>
       <w:proofErr w:type="spellStart"/>
       <w:r>
+        <w:rPr>
+          <w:rFonts w:ascii="Arial Narrow" w:hAnsi="Arial Narrow"/>
+        </w:rPr>
         <w:t>click</w:t>
       </w:r>
       <w:proofErr w:type="spellEnd"/>
       <w:r>
+        <w:rPr>
+          <w:rFonts w:ascii="Arial Narrow" w:hAnsi="Arial Narrow"/>
+        </w:rPr>
         <w:t xml:space="preserve"> en el botón “Borrar </w:t>
       </w:r>
       <w:r>
+        <w:rPr>
+          <w:rFonts w:ascii="Arial Narrow" w:hAnsi="Arial Narrow"/>
+        </w:rPr>
         <w:t>artista</w:t>
       </w:r>
       <w:r>
+        <w:rPr>
+          <w:rFonts w:ascii="Arial Narrow" w:hAnsi="Arial Narrow"/>
+        </w:rPr>
         <w:t>”.</w:t>
       </w:r>
     </w:p>
-    <w:p/>
-    <w:p/>
-    <w:p/>
+    <w:p>
+      <w:pPr>
+        <w:rPr>
+          <w:rFonts w:ascii="Arial Narrow" w:hAnsi="Arial Narrow"/>
+        </w:rPr>
+      </w:pPr>
+    </w:p>
+    <w:p>
+      <w:pPr>
+        <w:rPr>
+          <w:rFonts w:ascii="Arial Narrow" w:hAnsi="Arial Narrow"/>
+        </w:rPr>
+      </w:pPr>
+    </w:p>
+    <w:p>
+      <w:pPr>
+        <w:rPr>
+          <w:rFonts w:ascii="Arial Narrow" w:hAnsi="Arial Narrow"/>
+        </w:rPr>
+      </w:pPr>
+    </w:p>
     <w:p>
       <w:pPr>
         <w:pStyle w:val="Ttulo2"/>
@@ -8712,24 +9208,34 @@
           <w:rFonts w:ascii="Arial Narrow" w:hAnsi="Arial Narrow"/>
         </w:rPr>
       </w:pPr>
-      <w:bookmarkStart w:id="36" w:name="_Toc293048462"/>
-      <w:bookmarkStart w:id="37" w:name="_Toc293071508"/>
+      <w:bookmarkStart w:id="37" w:name="_Toc293048462"/>
+      <w:bookmarkStart w:id="38" w:name="_Toc293075960"/>
       <w:r>
         <w:rPr>
           <w:rFonts w:ascii="Arial Narrow" w:hAnsi="Arial Narrow"/>
         </w:rPr>
         <w:t>3.3.- Operaciones sobre Eventos</w:t>
       </w:r>
-      <w:bookmarkEnd w:id="36"/>
       <w:bookmarkEnd w:id="37"/>
-    </w:p>
-    <w:p/>
+      <w:bookmarkEnd w:id="38"/>
+    </w:p>
+    <w:p>
+      <w:pPr>
+        <w:rPr>
+          <w:rFonts w:ascii="Arial Narrow" w:hAnsi="Arial Narrow"/>
+        </w:rPr>
+      </w:pPr>
+    </w:p>
     <w:p>
       <w:pPr>
         <w:keepNext/>
-      </w:pPr>
-      <w:r>
-        <w:rPr>
+        <w:rPr>
+          <w:rFonts w:ascii="Arial Narrow" w:hAnsi="Arial Narrow"/>
+        </w:rPr>
+      </w:pPr>
+      <w:r>
+        <w:rPr>
+          <w:rFonts w:ascii="Arial Narrow" w:hAnsi="Arial Narrow"/>
           <w:noProof/>
           <w:lang w:val="es-ES"/>
         </w:rPr>
@@ -8786,27 +9292,44 @@
     <w:p>
       <w:pPr>
         <w:pStyle w:val="Epgrafe"/>
-      </w:pPr>
-      <w:r>
+        <w:rPr>
+          <w:rFonts w:ascii="Arial Narrow" w:hAnsi="Arial Narrow"/>
+        </w:rPr>
+      </w:pPr>
+      <w:r>
+        <w:rPr>
+          <w:rFonts w:ascii="Arial Narrow" w:hAnsi="Arial Narrow"/>
+        </w:rPr>
         <w:t xml:space="preserve">Figura </w:t>
       </w:r>
       <w:r>
+        <w:rPr>
+          <w:rFonts w:ascii="Arial Narrow" w:hAnsi="Arial Narrow"/>
+        </w:rPr>
         <w:fldChar w:fldCharType="begin"/>
       </w:r>
       <w:r>
+        <w:rPr>
+          <w:rFonts w:ascii="Arial Narrow" w:hAnsi="Arial Narrow"/>
+        </w:rPr>
         <w:instrText xml:space="preserve"> SEQ Figura \* ARABIC </w:instrText>
       </w:r>
       <w:r>
+        <w:rPr>
+          <w:rFonts w:ascii="Arial Narrow" w:hAnsi="Arial Narrow"/>
+        </w:rPr>
         <w:fldChar w:fldCharType="separate"/>
       </w:r>
       <w:r>
         <w:rPr>
+          <w:rFonts w:ascii="Arial Narrow" w:hAnsi="Arial Narrow"/>
           <w:noProof/>
         </w:rPr>
         <w:t>35</w:t>
       </w:r>
       <w:r>
         <w:rPr>
+          <w:rFonts w:ascii="Arial Narrow" w:hAnsi="Arial Narrow"/>
           <w:noProof/>
         </w:rPr>
         <w:fldChar w:fldCharType="end"/>
@@ -8819,16 +9342,28 @@
           <w:ilvl w:val="0"/>
           <w:numId w:val="1"/>
         </w:numPr>
-      </w:pPr>
-      <w:r>
+        <w:rPr>
+          <w:rFonts w:ascii="Arial Narrow" w:hAnsi="Arial Narrow"/>
+        </w:rPr>
+      </w:pPr>
+      <w:r>
+        <w:rPr>
+          <w:rFonts w:ascii="Arial Narrow" w:hAnsi="Arial Narrow"/>
+        </w:rPr>
         <w:t xml:space="preserve">Para crear un nuevo evento lo único que tenemos que hacer el rellenar el formulario y hacer </w:t>
       </w:r>
       <w:proofErr w:type="spellStart"/>
       <w:r>
+        <w:rPr>
+          <w:rFonts w:ascii="Arial Narrow" w:hAnsi="Arial Narrow"/>
+        </w:rPr>
         <w:t>click</w:t>
       </w:r>
       <w:proofErr w:type="spellEnd"/>
       <w:r>
+        <w:rPr>
+          <w:rFonts w:ascii="Arial Narrow" w:hAnsi="Arial Narrow"/>
+        </w:rPr>
         <w:t xml:space="preserve"> en el botón “Crear Evento”</w:t>
       </w:r>
     </w:p>
@@ -8839,16 +9374,28 @@
           <w:ilvl w:val="0"/>
           <w:numId w:val="1"/>
         </w:numPr>
-      </w:pPr>
-      <w:r>
+        <w:rPr>
+          <w:rFonts w:ascii="Arial Narrow" w:hAnsi="Arial Narrow"/>
+        </w:rPr>
+      </w:pPr>
+      <w:r>
+        <w:rPr>
+          <w:rFonts w:ascii="Arial Narrow" w:hAnsi="Arial Narrow"/>
+        </w:rPr>
         <w:t xml:space="preserve">Para consultar los datos de un evento, hacemos </w:t>
       </w:r>
       <w:proofErr w:type="spellStart"/>
       <w:r>
+        <w:rPr>
+          <w:rFonts w:ascii="Arial Narrow" w:hAnsi="Arial Narrow"/>
+        </w:rPr>
         <w:t>click</w:t>
       </w:r>
       <w:proofErr w:type="spellEnd"/>
       <w:r>
+        <w:rPr>
+          <w:rFonts w:ascii="Arial Narrow" w:hAnsi="Arial Narrow"/>
+        </w:rPr>
         <w:t xml:space="preserve"> en algún registro y nos cargara automáticamente los datos en el formulario.</w:t>
       </w:r>
     </w:p>
@@ -8859,16 +9406,28 @@
           <w:ilvl w:val="0"/>
           <w:numId w:val="1"/>
         </w:numPr>
-      </w:pPr>
-      <w:r>
+        <w:rPr>
+          <w:rFonts w:ascii="Arial Narrow" w:hAnsi="Arial Narrow"/>
+        </w:rPr>
+      </w:pPr>
+      <w:r>
+        <w:rPr>
+          <w:rFonts w:ascii="Arial Narrow" w:hAnsi="Arial Narrow"/>
+        </w:rPr>
         <w:t xml:space="preserve">Para modificar los valores lo único que hacemos es cambiar los valores en el formulario y hacer </w:t>
       </w:r>
       <w:proofErr w:type="spellStart"/>
       <w:r>
+        <w:rPr>
+          <w:rFonts w:ascii="Arial Narrow" w:hAnsi="Arial Narrow"/>
+        </w:rPr>
         <w:t>click</w:t>
       </w:r>
       <w:proofErr w:type="spellEnd"/>
       <w:r>
+        <w:rPr>
+          <w:rFonts w:ascii="Arial Narrow" w:hAnsi="Arial Narrow"/>
+        </w:rPr>
         <w:t xml:space="preserve"> en el botón “Editar evento”. De esta forma se guardan los nuevos datos en la base de datos.</w:t>
       </w:r>
     </w:p>
@@ -8879,20 +9438,38 @@
           <w:ilvl w:val="0"/>
           <w:numId w:val="1"/>
         </w:numPr>
-      </w:pPr>
-      <w:r>
+        <w:rPr>
+          <w:rFonts w:ascii="Arial Narrow" w:hAnsi="Arial Narrow"/>
+        </w:rPr>
+      </w:pPr>
+      <w:r>
+        <w:rPr>
+          <w:rFonts w:ascii="Arial Narrow" w:hAnsi="Arial Narrow"/>
+        </w:rPr>
         <w:t xml:space="preserve">Si deseamos eliminar el evento, solo tenemos que seleccionar el registro y hacer </w:t>
       </w:r>
       <w:proofErr w:type="spellStart"/>
       <w:r>
+        <w:rPr>
+          <w:rFonts w:ascii="Arial Narrow" w:hAnsi="Arial Narrow"/>
+        </w:rPr>
         <w:t>click</w:t>
       </w:r>
       <w:proofErr w:type="spellEnd"/>
       <w:r>
+        <w:rPr>
+          <w:rFonts w:ascii="Arial Narrow" w:hAnsi="Arial Narrow"/>
+        </w:rPr>
         <w:t xml:space="preserve"> en el botón “Borrar evento”.</w:t>
       </w:r>
     </w:p>
-    <w:p/>
+    <w:p>
+      <w:pPr>
+        <w:rPr>
+          <w:rFonts w:ascii="Arial Narrow" w:hAnsi="Arial Narrow"/>
+        </w:rPr>
+      </w:pPr>
+    </w:p>
     <w:p>
       <w:pPr>
         <w:pStyle w:val="Ttulo2"/>
@@ -8901,16 +9478,16 @@
           <w:rFonts w:ascii="Arial Narrow" w:hAnsi="Arial Narrow"/>
         </w:rPr>
       </w:pPr>
-      <w:bookmarkStart w:id="38" w:name="_Toc293048463"/>
-      <w:bookmarkStart w:id="39" w:name="_Toc293071509"/>
+      <w:bookmarkStart w:id="39" w:name="_Toc293048463"/>
+      <w:bookmarkStart w:id="40" w:name="_Toc293075961"/>
       <w:r>
         <w:rPr>
           <w:rFonts w:ascii="Arial Narrow" w:hAnsi="Arial Narrow"/>
         </w:rPr>
         <w:t>3.4.- Cerrar sesión</w:t>
       </w:r>
-      <w:bookmarkEnd w:id="38"/>
       <w:bookmarkEnd w:id="39"/>
+      <w:bookmarkEnd w:id="40"/>
     </w:p>
     <w:p>
       <w:pPr>
@@ -8923,19 +9500,7 @@
         <w:rPr>
           <w:rFonts w:ascii="Arial Narrow" w:hAnsi="Arial Narrow"/>
         </w:rPr>
-        <w:t xml:space="preserve">En cualquier momento podremos cerrar sesión ya que tendremos disponible en todo momento el panel lateral donde estará </w:t>
-      </w:r>
-      <w:r>
-        <w:rPr>
-          <w:rFonts w:ascii="Arial Narrow" w:hAnsi="Arial Narrow"/>
-        </w:rPr>
-        <w:t>dicha opción, Figura 36</w:t>
-      </w:r>
-      <w:r>
-        <w:rPr>
-          <w:rFonts w:ascii="Arial Narrow" w:hAnsi="Arial Narrow"/>
-        </w:rPr>
-        <w:t>:</w:t>
+        <w:t>En cualquier momento podremos cerrar sesión ya que tendremos disponible en todo momento el panel lateral donde estará dicha opción, Figura 36:</w:t>
       </w:r>
     </w:p>
     <w:p>
@@ -8948,6 +9513,9 @@
     <w:p>
       <w:pPr>
         <w:keepNext/>
+        <w:rPr>
+          <w:rFonts w:ascii="Arial Narrow" w:hAnsi="Arial Narrow"/>
+        </w:rPr>
       </w:pPr>
       <w:r>
         <w:rPr>
@@ -9084,185 +9652,351 @@
       <w:pPr>
         <w:pStyle w:val="Epgrafe"/>
         <w:rPr>
-          <w:noProof/>
-        </w:rPr>
-      </w:pPr>
-      <w:r>
+          <w:rFonts w:ascii="Arial Narrow" w:hAnsi="Arial Narrow"/>
+          <w:noProof/>
+        </w:rPr>
+      </w:pPr>
+      <w:r>
+        <w:rPr>
+          <w:rFonts w:ascii="Arial Narrow" w:hAnsi="Arial Narrow"/>
+        </w:rPr>
         <w:t xml:space="preserve">Figura </w:t>
       </w:r>
       <w:r>
+        <w:rPr>
+          <w:rFonts w:ascii="Arial Narrow" w:hAnsi="Arial Narrow"/>
+        </w:rPr>
         <w:fldChar w:fldCharType="begin"/>
       </w:r>
       <w:r>
+        <w:rPr>
+          <w:rFonts w:ascii="Arial Narrow" w:hAnsi="Arial Narrow"/>
+        </w:rPr>
         <w:instrText xml:space="preserve"> SEQ Figura \* ARABIC </w:instrText>
       </w:r>
       <w:r>
+        <w:rPr>
+          <w:rFonts w:ascii="Arial Narrow" w:hAnsi="Arial Narrow"/>
+        </w:rPr>
         <w:fldChar w:fldCharType="separate"/>
       </w:r>
       <w:r>
         <w:rPr>
+          <w:rFonts w:ascii="Arial Narrow" w:hAnsi="Arial Narrow"/>
           <w:noProof/>
         </w:rPr>
         <w:t>36</w:t>
       </w:r>
       <w:r>
         <w:rPr>
+          <w:rFonts w:ascii="Arial Narrow" w:hAnsi="Arial Narrow"/>
           <w:noProof/>
         </w:rPr>
         <w:fldChar w:fldCharType="end"/>
       </w:r>
     </w:p>
-    <w:p/>
+    <w:p>
+      <w:pPr>
+        <w:rPr>
+          <w:rFonts w:ascii="Arial Narrow" w:hAnsi="Arial Narrow"/>
+        </w:rPr>
+      </w:pPr>
+    </w:p>
     <w:p>
       <w:pPr>
         <w:pStyle w:val="Ttulo1"/>
-      </w:pPr>
-      <w:r>
+        <w:rPr>
+          <w:rFonts w:ascii="Arial Narrow" w:hAnsi="Arial Narrow"/>
+        </w:rPr>
+      </w:pPr>
+      <w:bookmarkStart w:id="41" w:name="_Toc293075962"/>
+      <w:r>
+        <w:rPr>
+          <w:rFonts w:ascii="Arial Narrow" w:hAnsi="Arial Narrow"/>
+        </w:rPr>
         <w:t xml:space="preserve">4.- Importar y Exportar datos </w:t>
       </w:r>
       <w:proofErr w:type="spellStart"/>
       <w:r>
+        <w:rPr>
+          <w:rFonts w:ascii="Arial Narrow" w:hAnsi="Arial Narrow"/>
+        </w:rPr>
         <w:t>MongoDB</w:t>
       </w:r>
+      <w:bookmarkEnd w:id="41"/>
       <w:proofErr w:type="spellEnd"/>
     </w:p>
     <w:p>
-      <w:r>
+      <w:pPr>
+        <w:rPr>
+          <w:rFonts w:ascii="Arial Narrow" w:hAnsi="Arial Narrow"/>
+        </w:rPr>
+      </w:pPr>
+      <w:r>
+        <w:rPr>
+          <w:rFonts w:ascii="Arial Narrow" w:hAnsi="Arial Narrow"/>
+        </w:rPr>
         <w:t xml:space="preserve">Para realizar la importación de datos en </w:t>
       </w:r>
       <w:proofErr w:type="spellStart"/>
       <w:r>
+        <w:rPr>
+          <w:rFonts w:ascii="Arial Narrow" w:hAnsi="Arial Narrow"/>
+        </w:rPr>
         <w:t>mongoDB</w:t>
       </w:r>
       <w:proofErr w:type="spellEnd"/>
       <w:r>
+        <w:rPr>
+          <w:rFonts w:ascii="Arial Narrow" w:hAnsi="Arial Narrow"/>
+        </w:rPr>
         <w:t xml:space="preserve"> hemos utilizado los siguientes comando, ya que de esta forma nos resulto mas adecuado realizarlo:</w:t>
       </w:r>
     </w:p>
-    <w:p/>
-    <w:p>
-      <w:r>
-        <w:t>Para exportar</w:t>
-      </w:r>
-      <w:r>
-        <w:t xml:space="preserve">: </w:t>
-      </w:r>
-    </w:p>
-    <w:p>
+    <w:p>
+      <w:pPr>
+        <w:rPr>
+          <w:rFonts w:ascii="Arial Narrow" w:hAnsi="Arial Narrow"/>
+        </w:rPr>
+      </w:pPr>
+    </w:p>
+    <w:p>
+      <w:pPr>
+        <w:rPr>
+          <w:rFonts w:ascii="Arial Narrow" w:hAnsi="Arial Narrow"/>
+        </w:rPr>
+      </w:pPr>
+      <w:r>
+        <w:rPr>
+          <w:rFonts w:ascii="Arial Narrow" w:hAnsi="Arial Narrow"/>
+        </w:rPr>
+        <w:t xml:space="preserve">Para exportar: </w:t>
+      </w:r>
+    </w:p>
+    <w:p>
+      <w:pPr>
+        <w:rPr>
+          <w:rFonts w:ascii="Arial Narrow" w:hAnsi="Arial Narrow"/>
+        </w:rPr>
+      </w:pPr>
       <w:proofErr w:type="spellStart"/>
       <w:r>
+        <w:rPr>
+          <w:rFonts w:ascii="Arial Narrow" w:hAnsi="Arial Narrow"/>
+        </w:rPr>
         <w:t>Mongodump</w:t>
       </w:r>
       <w:proofErr w:type="spellEnd"/>
       <w:r>
+        <w:rPr>
+          <w:rFonts w:ascii="Arial Narrow" w:hAnsi="Arial Narrow"/>
+        </w:rPr>
+        <w:t xml:space="preserve"> –d &lt;</w:t>
+      </w:r>
+      <w:proofErr w:type="spellStart"/>
+      <w:r>
+        <w:rPr>
+          <w:rFonts w:ascii="Arial Narrow" w:hAnsi="Arial Narrow"/>
+        </w:rPr>
+        <w:t>db</w:t>
+      </w:r>
+      <w:proofErr w:type="spellEnd"/>
+      <w:r>
+        <w:rPr>
+          <w:rFonts w:ascii="Arial Narrow" w:hAnsi="Arial Narrow"/>
+        </w:rPr>
+        <w:t>&gt; -o .</w:t>
+      </w:r>
+    </w:p>
+    <w:p>
+      <w:pPr>
+        <w:rPr>
+          <w:rFonts w:ascii="Arial Narrow" w:hAnsi="Arial Narrow"/>
+        </w:rPr>
+      </w:pPr>
+    </w:p>
+    <w:p>
+      <w:pPr>
+        <w:rPr>
+          <w:rFonts w:ascii="Arial Narrow" w:hAnsi="Arial Narrow"/>
+        </w:rPr>
+      </w:pPr>
+      <w:r>
+        <w:rPr>
+          <w:rFonts w:ascii="Arial Narrow" w:hAnsi="Arial Narrow"/>
+        </w:rPr>
+        <w:t xml:space="preserve">Donde </w:t>
+      </w:r>
+      <w:proofErr w:type="spellStart"/>
+      <w:r>
+        <w:rPr>
+          <w:rFonts w:ascii="Arial Narrow" w:hAnsi="Arial Narrow"/>
+        </w:rPr>
+        <w:t>db</w:t>
+      </w:r>
+      <w:proofErr w:type="spellEnd"/>
+      <w:r>
+        <w:rPr>
+          <w:rFonts w:ascii="Arial Narrow" w:hAnsi="Arial Narrow"/>
+        </w:rPr>
+        <w:t xml:space="preserve"> es el nombre de la base de datos y –o es el directorio para el </w:t>
+      </w:r>
+      <w:proofErr w:type="spellStart"/>
+      <w:r>
+        <w:rPr>
+          <w:rFonts w:ascii="Arial Narrow" w:hAnsi="Arial Narrow"/>
+        </w:rPr>
+        <w:t>backup</w:t>
+      </w:r>
+      <w:proofErr w:type="spellEnd"/>
+    </w:p>
+    <w:p>
+      <w:pPr>
+        <w:rPr>
+          <w:rFonts w:ascii="Arial Narrow" w:hAnsi="Arial Narrow"/>
+        </w:rPr>
+      </w:pPr>
+    </w:p>
+    <w:p>
+      <w:pPr>
+        <w:rPr>
+          <w:rFonts w:ascii="Arial Narrow" w:hAnsi="Arial Narrow"/>
+        </w:rPr>
+      </w:pPr>
+      <w:r>
+        <w:rPr>
+          <w:rFonts w:ascii="Arial Narrow" w:hAnsi="Arial Narrow"/>
+        </w:rPr>
+        <w:t>Para importar:</w:t>
+      </w:r>
+    </w:p>
+    <w:p>
+      <w:pPr>
+        <w:rPr>
+          <w:rFonts w:ascii="Arial Narrow" w:hAnsi="Arial Narrow"/>
+        </w:rPr>
+      </w:pPr>
+      <w:r>
+        <w:rPr>
+          <w:rFonts w:ascii="Arial Narrow" w:hAnsi="Arial Narrow"/>
+        </w:rPr>
+        <w:t xml:space="preserve">Mongo </w:t>
+      </w:r>
+      <w:proofErr w:type="spellStart"/>
+      <w:r>
+        <w:rPr>
+          <w:rFonts w:ascii="Arial Narrow" w:hAnsi="Arial Narrow"/>
+        </w:rPr>
+        <w:t>db</w:t>
+      </w:r>
+      <w:proofErr w:type="spellEnd"/>
+      <w:r>
+        <w:rPr>
+          <w:rFonts w:ascii="Arial Narrow" w:hAnsi="Arial Narrow"/>
+        </w:rPr>
+        <w:t xml:space="preserve"> --</w:t>
+      </w:r>
+      <w:proofErr w:type="spellStart"/>
+      <w:r>
+        <w:rPr>
+          <w:rFonts w:ascii="Arial Narrow" w:hAnsi="Arial Narrow"/>
+        </w:rPr>
+        <w:t>eval</w:t>
+      </w:r>
+      <w:proofErr w:type="spellEnd"/>
+      <w:r>
+        <w:rPr>
+          <w:rFonts w:ascii="Arial Narrow" w:hAnsi="Arial Narrow"/>
+        </w:rPr>
+        <w:t xml:space="preserve"> “</w:t>
+      </w:r>
+      <w:proofErr w:type="spellStart"/>
+      <w:r>
+        <w:rPr>
+          <w:rFonts w:ascii="Arial Narrow" w:hAnsi="Arial Narrow"/>
+        </w:rPr>
+        <w:t>db.dropDatabase</w:t>
+      </w:r>
+      <w:proofErr w:type="spellEnd"/>
+      <w:r>
+        <w:rPr>
+          <w:rFonts w:ascii="Arial Narrow" w:hAnsi="Arial Narrow"/>
+        </w:rPr>
+        <w:t xml:space="preserve">()” </w:t>
+      </w:r>
+    </w:p>
+    <w:p>
+      <w:pPr>
+        <w:rPr>
+          <w:rFonts w:ascii="Arial Narrow" w:hAnsi="Arial Narrow"/>
+        </w:rPr>
+      </w:pPr>
+      <w:proofErr w:type="spellStart"/>
+      <w:r>
+        <w:rPr>
+          <w:rFonts w:ascii="Arial Narrow" w:hAnsi="Arial Narrow"/>
+        </w:rPr>
+        <w:t>Mongorestore</w:t>
+      </w:r>
+      <w:proofErr w:type="spellEnd"/>
+      <w:r>
+        <w:rPr>
+          <w:rFonts w:ascii="Arial Narrow" w:hAnsi="Arial Narrow"/>
+        </w:rPr>
         <w:t xml:space="preserve"> –d </w:t>
       </w:r>
-      <w:r>
-        <w:t>&lt;</w:t>
-      </w:r>
       <w:proofErr w:type="spellStart"/>
       <w:r>
+        <w:rPr>
+          <w:rFonts w:ascii="Arial Narrow" w:hAnsi="Arial Narrow"/>
+        </w:rPr>
         <w:t>db</w:t>
       </w:r>
       <w:proofErr w:type="spellEnd"/>
       <w:r>
-        <w:t>&gt;</w:t>
-      </w:r>
-      <w:r>
-        <w:t xml:space="preserve"> -o .</w:t>
-      </w:r>
-    </w:p>
-    <w:p/>
-    <w:p>
-      <w:r>
-        <w:t xml:space="preserve">Donde </w:t>
-      </w:r>
-      <w:proofErr w:type="spellStart"/>
-      <w:r>
-        <w:t>db</w:t>
-      </w:r>
-      <w:proofErr w:type="spellEnd"/>
-      <w:r>
-        <w:t xml:space="preserve"> es el nombre de la base de datos y –o es el directorio para el </w:t>
-      </w:r>
-      <w:proofErr w:type="spellStart"/>
-      <w:r>
-        <w:t>backup</w:t>
-      </w:r>
-      <w:proofErr w:type="spellEnd"/>
-    </w:p>
-    <w:p/>
-    <w:p>
-      <w:r>
-        <w:t>Para importar:</w:t>
-      </w:r>
-    </w:p>
-    <w:p>
-      <w:r>
-        <w:t xml:space="preserve">Mongo </w:t>
-      </w:r>
-      <w:proofErr w:type="spellStart"/>
-      <w:r>
-        <w:t>db</w:t>
-      </w:r>
-      <w:proofErr w:type="spellEnd"/>
-      <w:r>
-        <w:t xml:space="preserve"> --</w:t>
-      </w:r>
-      <w:proofErr w:type="spellStart"/>
-      <w:r>
-        <w:t>eval</w:t>
-      </w:r>
-      <w:proofErr w:type="spellEnd"/>
-      <w:r>
-        <w:t xml:space="preserve"> “</w:t>
-      </w:r>
-      <w:proofErr w:type="spellStart"/>
-      <w:r>
-        <w:t>db.dropDatabase</w:t>
-      </w:r>
-      <w:proofErr w:type="spellEnd"/>
-      <w:r>
-        <w:t>()”</w:t>
-      </w:r>
-      <w:r>
-        <w:t xml:space="preserve"> </w:t>
-      </w:r>
-    </w:p>
-    <w:p>
-      <w:proofErr w:type="spellStart"/>
-      <w:r>
-        <w:t>Mongorestore</w:t>
-      </w:r>
-      <w:proofErr w:type="spellEnd"/>
-      <w:r>
-        <w:t xml:space="preserve"> –d </w:t>
-      </w:r>
-      <w:proofErr w:type="spellStart"/>
-      <w:r>
-        <w:t>db</w:t>
-      </w:r>
-      <w:proofErr w:type="spellEnd"/>
-      <w:r>
+        <w:rPr>
+          <w:rFonts w:ascii="Arial Narrow" w:hAnsi="Arial Narrow"/>
+        </w:rPr>
         <w:t xml:space="preserve"> db</w:t>
       </w:r>
       <w:r>
+        <w:rPr>
+          <w:rFonts w:ascii="Arial Narrow" w:hAnsi="Arial Narrow"/>
+        </w:rPr>
         <w:t>2</w:t>
       </w:r>
     </w:p>
-    <w:p/>
-    <w:p>
-      <w:r>
+    <w:p>
+      <w:pPr>
+        <w:rPr>
+          <w:rFonts w:ascii="Arial Narrow" w:hAnsi="Arial Narrow"/>
+        </w:rPr>
+      </w:pPr>
+    </w:p>
+    <w:p>
+      <w:pPr>
+        <w:rPr>
+          <w:rFonts w:ascii="Arial Narrow" w:hAnsi="Arial Narrow"/>
+        </w:rPr>
+      </w:pPr>
+      <w:r>
+        <w:rPr>
+          <w:rFonts w:ascii="Arial Narrow" w:hAnsi="Arial Narrow"/>
+        </w:rPr>
         <w:t xml:space="preserve">Donde –d es el nombre con el que se guardará la base de datos y db2 el nombre actual. </w:t>
       </w:r>
-      <w:bookmarkStart w:id="40" w:name="_GoBack"/>
-      <w:bookmarkEnd w:id="40"/>
-    </w:p>
-    <w:p/>
+    </w:p>
+    <w:p>
+      <w:pPr>
+        <w:rPr>
+          <w:rFonts w:ascii="Arial Narrow" w:hAnsi="Arial Narrow"/>
+        </w:rPr>
+      </w:pPr>
+    </w:p>
     <w:sectPr>
       <w:footerReference w:type="default" r:id="rId34"/>
       <w:pgSz w:w="11900" w:h="16840"/>
-      <w:pgMar w:top="1418" w:right="1701" w:bottom="1418" w:left="1701" w:header="709" w:footer="709" w:gutter="0"/>
+      <w:pgMar w:top="1418" w:right="1701" w:bottom="1418" w:left="1701" w:header="709" w:footer="1110" w:gutter="0"/>
       <w:cols w:space="708"/>
       <w:titlePg/>
       <w:docGrid w:linePitch="360"/>
@@ -9331,7 +10065,7 @@
         <w:noProof/>
         <w:lang w:val="es-ES"/>
       </w:rPr>
-      <w:t>19</w:t>
+      <w:t>4</w:t>
     </w:r>
     <w:r>
       <w:rPr>
@@ -9897,8 +10631,11 @@
     <w:autoRedefine/>
     <w:uiPriority w:val="39"/>
     <w:unhideWhenUsed/>
-    <w:rsid w:val="00041D85"/>
+    <w:rsid w:val="005E38DF"/>
     <w:pPr>
+      <w:tabs>
+        <w:tab w:val="right" w:leader="dot" w:pos="8488"/>
+      </w:tabs>
       <w:spacing w:before="120"/>
     </w:pPr>
     <w:rPr>
@@ -10143,6 +10880,45 @@
       <w:ind w:left="720"/>
       <w:contextualSpacing/>
     </w:pPr>
+  </w:style>
+  <w:style w:type="paragraph" w:styleId="Ttulo">
+    <w:name w:val="Title"/>
+    <w:basedOn w:val="Normal"/>
+    <w:next w:val="Normal"/>
+    <w:link w:val="TtuloCar"/>
+    <w:uiPriority w:val="10"/>
+    <w:qFormat/>
+    <w:rsid w:val="005E38DF"/>
+    <w:pPr>
+      <w:pBdr>
+        <w:bottom w:val="single" w:sz="8" w:space="4" w:color="4F81BD" w:themeColor="accent1"/>
+      </w:pBdr>
+      <w:spacing w:after="300"/>
+      <w:contextualSpacing/>
+    </w:pPr>
+    <w:rPr>
+      <w:rFonts w:asciiTheme="majorHAnsi" w:eastAsiaTheme="majorEastAsia" w:hAnsiTheme="majorHAnsi" w:cstheme="majorBidi"/>
+      <w:color w:val="17365D" w:themeColor="text2" w:themeShade="BF"/>
+      <w:spacing w:val="5"/>
+      <w:kern w:val="28"/>
+      <w:sz w:val="52"/>
+      <w:szCs w:val="52"/>
+    </w:rPr>
+  </w:style>
+  <w:style w:type="character" w:customStyle="1" w:styleId="TtuloCar">
+    <w:name w:val="Título Car"/>
+    <w:basedOn w:val="Fuentedeprrafopredeter"/>
+    <w:link w:val="Ttulo"/>
+    <w:uiPriority w:val="10"/>
+    <w:rsid w:val="005E38DF"/>
+    <w:rPr>
+      <w:rFonts w:asciiTheme="majorHAnsi" w:eastAsiaTheme="majorEastAsia" w:hAnsiTheme="majorHAnsi" w:cstheme="majorBidi"/>
+      <w:color w:val="17365D" w:themeColor="text2" w:themeShade="BF"/>
+      <w:spacing w:val="5"/>
+      <w:kern w:val="28"/>
+      <w:sz w:val="52"/>
+      <w:szCs w:val="52"/>
+    </w:rPr>
   </w:style>
 </w:styles>
 </file>
@@ -10428,8 +11204,11 @@
     <w:autoRedefine/>
     <w:uiPriority w:val="39"/>
     <w:unhideWhenUsed/>
-    <w:rsid w:val="00041D85"/>
+    <w:rsid w:val="005E38DF"/>
     <w:pPr>
+      <w:tabs>
+        <w:tab w:val="right" w:leader="dot" w:pos="8488"/>
+      </w:tabs>
       <w:spacing w:before="120"/>
     </w:pPr>
     <w:rPr>
@@ -10674,6 +11453,45 @@
       <w:ind w:left="720"/>
       <w:contextualSpacing/>
     </w:pPr>
+  </w:style>
+  <w:style w:type="paragraph" w:styleId="Ttulo">
+    <w:name w:val="Title"/>
+    <w:basedOn w:val="Normal"/>
+    <w:next w:val="Normal"/>
+    <w:link w:val="TtuloCar"/>
+    <w:uiPriority w:val="10"/>
+    <w:qFormat/>
+    <w:rsid w:val="005E38DF"/>
+    <w:pPr>
+      <w:pBdr>
+        <w:bottom w:val="single" w:sz="8" w:space="4" w:color="4F81BD" w:themeColor="accent1"/>
+      </w:pBdr>
+      <w:spacing w:after="300"/>
+      <w:contextualSpacing/>
+    </w:pPr>
+    <w:rPr>
+      <w:rFonts w:asciiTheme="majorHAnsi" w:eastAsiaTheme="majorEastAsia" w:hAnsiTheme="majorHAnsi" w:cstheme="majorBidi"/>
+      <w:color w:val="17365D" w:themeColor="text2" w:themeShade="BF"/>
+      <w:spacing w:val="5"/>
+      <w:kern w:val="28"/>
+      <w:sz w:val="52"/>
+      <w:szCs w:val="52"/>
+    </w:rPr>
+  </w:style>
+  <w:style w:type="character" w:customStyle="1" w:styleId="TtuloCar">
+    <w:name w:val="Título Car"/>
+    <w:basedOn w:val="Fuentedeprrafopredeter"/>
+    <w:link w:val="Ttulo"/>
+    <w:uiPriority w:val="10"/>
+    <w:rsid w:val="005E38DF"/>
+    <w:rPr>
+      <w:rFonts w:asciiTheme="majorHAnsi" w:eastAsiaTheme="majorEastAsia" w:hAnsiTheme="majorHAnsi" w:cstheme="majorBidi"/>
+      <w:color w:val="17365D" w:themeColor="text2" w:themeShade="BF"/>
+      <w:spacing w:val="5"/>
+      <w:kern w:val="28"/>
+      <w:sz w:val="52"/>
+      <w:szCs w:val="52"/>
+    </w:rPr>
   </w:style>
 </w:styles>
 </file>
@@ -11003,7 +11821,7 @@
 </file>
 
 <file path=customXml/itemProps1.xml><?xml version="1.0" encoding="utf-8"?>
-<ds:datastoreItem xmlns:ds="http://schemas.openxmlformats.org/officeDocument/2006/customXml" ds:itemID="{CF7B9CE8-07A8-E842-B38A-892989B8EBEB}">
+<ds:datastoreItem xmlns:ds="http://schemas.openxmlformats.org/officeDocument/2006/customXml" ds:itemID="{DD874EA6-95F2-C442-8C55-B09877C9756A}">
   <ds:schemaRefs>
     <ds:schemaRef ds:uri="http://schemas.openxmlformats.org/officeDocument/2006/bibliography"/>
   </ds:schemaRefs>

</xml_diff>